<commit_message>
Default false for now
</commit_message>
<xml_diff>
--- a/services/core-api/app/templates/permit/Permit Template.docx
+++ b/services/core-api/app/templates/permit/Permit Template.docx
@@ -3719,9 +3719,10 @@
           </v:handles>
           <o:lock v:ext="edit" text="t" shapetype="t"/>
         </v:shapetype>
-        <v:shape id="PowerPlusWaterMarkObject364212891" o:spid="_x0000_s2051" type="#_x0000_t136" style="position:absolute;left:0;text-align:left;margin-left:0;margin-top:0;width:624.05pt;height:35.65pt;rotation:315;z-index:-251655168;mso-position-horizontal:center;mso-position-horizontal-relative:margin;mso-position-vertical:center;mso-position-vertical-relative:margin" o:allowincell="f" fillcolor="silver" stroked="f">
+        <v:shape id="PowerPlusWaterMarkObject365781547" o:spid="_x0000_s2051" type="#_x0000_t136" style="position:absolute;left:0;text-align:left;margin-left:0;margin-top:0;width:632.85pt;height:26.9pt;rotation:315;z-index:-251655168;mso-position-horizontal:center;mso-position-horizontal-relative:margin;mso-position-vertical:center;mso-position-vertical-relative:margin" o:allowincell="f" fillcolor="silver" stroked="f">
           <v:fill opacity=".5"/>
-          <v:textpath style="font-family:&quot;Times New Roman&quot;;font-size:1pt" string="{d.is_draft:ifEQ(true):show(DRAFT)}"/>
+          <v:textpath style="font-family:&quot;Times New Roman&quot;;font-size:1pt" string="{d.is_draft:ifEQ(true):show(DRAFT):elseShow( )}"/>
+          <w10:wrap anchorx="margin" anchory="margin"/>
         </v:shape>
       </w:pict>
     </w:r>
@@ -3764,9 +3765,10 @@
           </v:handles>
           <o:lock v:ext="edit" text="t" shapetype="t"/>
         </v:shapetype>
-        <v:shape id="PowerPlusWaterMarkObject364212892" o:spid="_x0000_s2052" type="#_x0000_t136" style="position:absolute;left:0;text-align:left;margin-left:0;margin-top:0;width:624.05pt;height:35.65pt;rotation:315;z-index:-251653120;mso-position-horizontal:center;mso-position-horizontal-relative:margin;mso-position-vertical:center;mso-position-vertical-relative:margin" o:allowincell="f" fillcolor="silver" stroked="f">
+        <v:shape id="PowerPlusWaterMarkObject365781548" o:spid="_x0000_s2052" type="#_x0000_t136" style="position:absolute;left:0;text-align:left;margin-left:0;margin-top:0;width:632.85pt;height:26.9pt;rotation:315;z-index:-251653120;mso-position-horizontal:center;mso-position-horizontal-relative:margin;mso-position-vertical:center;mso-position-vertical-relative:margin" o:allowincell="f" fillcolor="silver" stroked="f">
           <v:fill opacity=".5"/>
-          <v:textpath style="font-family:&quot;Times New Roman&quot;;font-size:1pt" string="{d.is_draft:ifEQ(true):show(DRAFT)}"/>
+          <v:textpath style="font-family:&quot;Times New Roman&quot;;font-size:1pt" string="{d.is_draft:ifEQ(true):show(DRAFT):elseShow( )}"/>
+          <w10:wrap anchorx="margin" anchory="margin"/>
         </v:shape>
       </w:pict>
     </w:r>
@@ -3860,9 +3862,10 @@
           </v:handles>
           <o:lock v:ext="edit" text="t" shapetype="t"/>
         </v:shapetype>
-        <v:shape id="PowerPlusWaterMarkObject364212890" o:spid="_x0000_s2050" type="#_x0000_t136" style="position:absolute;left:0;text-align:left;margin-left:0;margin-top:0;width:624.05pt;height:35.65pt;rotation:315;z-index:-251657216;mso-position-horizontal:center;mso-position-horizontal-relative:margin;mso-position-vertical:center;mso-position-vertical-relative:margin" o:allowincell="f" fillcolor="silver" stroked="f">
+        <v:shape id="PowerPlusWaterMarkObject365781546" o:spid="_x0000_s2050" type="#_x0000_t136" style="position:absolute;left:0;text-align:left;margin-left:0;margin-top:0;width:632.85pt;height:26.9pt;rotation:315;z-index:-251657216;mso-position-horizontal:center;mso-position-horizontal-relative:margin;mso-position-vertical:center;mso-position-vertical-relative:margin" o:allowincell="f" fillcolor="silver" stroked="f">
           <v:fill opacity=".5"/>
-          <v:textpath style="font-family:&quot;Times New Roman&quot;;font-size:1pt" string="{d.is_draft:ifEQ(true):show(DRAFT)}"/>
+          <v:textpath style="font-family:&quot;Times New Roman&quot;;font-size:1pt" string="{d.is_draft:ifEQ(true):show(DRAFT):elseShow( )}"/>
+          <w10:wrap anchorx="margin" anchory="margin"/>
         </v:shape>
       </w:pict>
     </w:r>

</xml_diff>

<commit_message>
Major tidying and restructuring
</commit_message>
<xml_diff>
--- a/services/core-api/app/templates/permit/Permit Template.docx
+++ b/services/core-api/app/templates/permit/Permit Template.docx
@@ -881,23 +881,37 @@
           <w:b/>
           <w:color w:val="000000" w:themeColor="text1"/>
         </w:rPr>
-        <w:t>[</w:t>
-      </w:r>
-      <w:proofErr w:type="spellStart"/>
-      <w:r>
-        <w:rPr>
-          <w:b/>
-          <w:color w:val="000000" w:themeColor="text1"/>
-        </w:rPr>
-        <w:t>d.inspector_signature_image</w:t>
-      </w:r>
-      <w:proofErr w:type="spellEnd"/>
-      <w:r>
-        <w:rPr>
-          <w:b/>
-          <w:color w:val="000000" w:themeColor="text1"/>
-        </w:rPr>
-        <w:t>]</w:t>
+        <w:t>{</w:t>
+      </w:r>
+      <w:proofErr w:type="spellStart"/>
+      <w:r>
+        <w:rPr>
+          <w:b/>
+          <w:color w:val="000000" w:themeColor="text1"/>
+        </w:rPr>
+        <w:t>d.</w:t>
+      </w:r>
+      <w:r>
+        <w:rPr>
+          <w:b/>
+          <w:color w:val="000000" w:themeColor="text1"/>
+        </w:rPr>
+        <w:t>images.</w:t>
+      </w:r>
+      <w:r>
+        <w:rPr>
+          <w:b/>
+          <w:color w:val="000000" w:themeColor="text1"/>
+        </w:rPr>
+        <w:t>inspector_signature_image</w:t>
+      </w:r>
+      <w:proofErr w:type="spellEnd"/>
+      <w:r>
+        <w:rPr>
+          <w:b/>
+          <w:color w:val="000000" w:themeColor="text1"/>
+        </w:rPr>
+        <w:t>}</w:t>
       </w:r>
     </w:p>
     <w:p>

</xml_diff>

<commit_message>
Tidy implementation, fix bugs
</commit_message>
<xml_diff>
--- a/services/core-api/app/templates/permit/Permit Template.docx
+++ b/services/core-api/app/templates/permit/Permit Template.docx
@@ -137,21 +137,7 @@
         <w:rPr>
           <w:color w:val="000000" w:themeColor="text1"/>
         </w:rPr>
-        <w:t>Permit Number: {</w:t>
-      </w:r>
-      <w:proofErr w:type="spellStart"/>
-      <w:r>
-        <w:rPr>
-          <w:color w:val="000000" w:themeColor="text1"/>
-        </w:rPr>
-        <w:t>d.permit_number</w:t>
-      </w:r>
-      <w:proofErr w:type="spellEnd"/>
-      <w:r>
-        <w:rPr>
-          <w:color w:val="000000" w:themeColor="text1"/>
-        </w:rPr>
-        <w:t>}</w:t>
+        <w:t>Permit Number: {d.permit_number}</w:t>
       </w:r>
     </w:p>
     <w:p>
@@ -166,14 +152,7 @@
         <w:rPr>
           <w:color w:val="000000" w:themeColor="text1"/>
         </w:rPr>
-        <w:t>Mine Number: {</w:t>
-      </w:r>
-      <w:proofErr w:type="spellStart"/>
-      <w:r>
-        <w:rPr>
-          <w:color w:val="000000" w:themeColor="text1"/>
-        </w:rPr>
-        <w:t>d.mine_n</w:t>
+        <w:t>Mine Number: {d.mine_n</w:t>
       </w:r>
       <w:r>
         <w:rPr>
@@ -181,7 +160,6 @@
         </w:rPr>
         <w:t>o</w:t>
       </w:r>
-      <w:proofErr w:type="spellEnd"/>
       <w:r>
         <w:rPr>
           <w:color w:val="000000" w:themeColor="text1"/>
@@ -201,21 +179,7 @@
         <w:rPr>
           <w:color w:val="000000" w:themeColor="text1"/>
         </w:rPr>
-        <w:t>Permittee: {</w:t>
-      </w:r>
-      <w:proofErr w:type="spellStart"/>
-      <w:r>
-        <w:rPr>
-          <w:color w:val="000000" w:themeColor="text1"/>
-        </w:rPr>
-        <w:t>d.permittee</w:t>
-      </w:r>
-      <w:proofErr w:type="spellEnd"/>
-      <w:r>
-        <w:rPr>
-          <w:color w:val="000000" w:themeColor="text1"/>
-        </w:rPr>
-        <w:t>}</w:t>
+        <w:t>Permittee: {d.permittee}</w:t>
       </w:r>
     </w:p>
     <w:tbl>
@@ -288,21 +252,7 @@
               <w:rPr>
                 <w:color w:val="000000" w:themeColor="text1"/>
               </w:rPr>
-              <w:t>{</w:t>
-            </w:r>
-            <w:proofErr w:type="spellStart"/>
-            <w:r>
-              <w:rPr>
-                <w:color w:val="000000" w:themeColor="text1"/>
-              </w:rPr>
-              <w:t>d.permittee_mailing_address:convCRLF</w:t>
-            </w:r>
-            <w:proofErr w:type="spellEnd"/>
-            <w:r>
-              <w:rPr>
-                <w:color w:val="000000" w:themeColor="text1"/>
-              </w:rPr>
-              <w:t>()</w:t>
+              <w:t>{d.permittee_mailing_address:convCRLF()</w:t>
             </w:r>
             <w:r>
               <w:rPr>
@@ -344,21 +294,7 @@
         <w:rPr>
           <w:color w:val="000000" w:themeColor="text1"/>
         </w:rPr>
-        <w:t>} located at: {</w:t>
-      </w:r>
-      <w:proofErr w:type="spellStart"/>
-      <w:r>
-        <w:rPr>
-          <w:color w:val="000000" w:themeColor="text1"/>
-        </w:rPr>
-        <w:t>d.mine_location</w:t>
-      </w:r>
-      <w:proofErr w:type="spellEnd"/>
-      <w:r>
-        <w:rPr>
-          <w:color w:val="000000" w:themeColor="text1"/>
-        </w:rPr>
-        <w:t>}</w:t>
+        <w:t>} located at: {d.mine_location}</w:t>
       </w:r>
       <w:r>
         <w:rPr>
@@ -368,9 +304,73 @@
           <w:color w:val="FF0000"/>
           <w:u w:val="single"/>
         </w:rPr>
-        <w:t>{</w:t>
-      </w:r>
-      <w:proofErr w:type="spellStart"/>
+        <w:t>{d.is_amendment:ifEQ(true):showBegin}</w:t>
+      </w:r>
+    </w:p>
+    <w:p>
+      <w:pPr>
+        <w:spacing w:line="276" w:lineRule="auto"/>
+        <w:jc w:val="left"/>
+        <w:rPr>
+          <w:color w:val="000000" w:themeColor="text1"/>
+        </w:rPr>
+      </w:pPr>
+      <w:r>
+        <w:rPr>
+          <w:color w:val="000000" w:themeColor="text1"/>
+        </w:rPr>
+        <w:t xml:space="preserve">Issued Date: </w:t>
+      </w:r>
+      <w:r>
+        <w:rPr>
+          <w:color w:val="000000" w:themeColor="text1"/>
+        </w:rPr>
+        <w:t>{d</w:t>
+      </w:r>
+      <w:r>
+        <w:rPr>
+          <w:color w:val="000000" w:themeColor="text1"/>
+        </w:rPr>
+        <w:t>.</w:t>
+      </w:r>
+      <w:r>
+        <w:rPr>
+          <w:color w:val="000000" w:themeColor="text1"/>
+        </w:rPr>
+        <w:t>original_permit_issue_date</w:t>
+      </w:r>
+      <w:r>
+        <w:rPr>
+          <w:color w:val="000000" w:themeColor="text1"/>
+        </w:rPr>
+        <w:t>}</w:t>
+      </w:r>
+    </w:p>
+    <w:p>
+      <w:pPr>
+        <w:tabs>
+          <w:tab w:val="center" w:pos="4680"/>
+        </w:tabs>
+        <w:spacing w:line="276" w:lineRule="auto"/>
+        <w:jc w:val="left"/>
+        <w:rPr>
+          <w:rFonts w:ascii="Times New Roman" w:eastAsia="Times New Roman" w:hAnsi="Times New Roman" w:cs="Times New Roman"/>
+          <w:bCs/>
+          <w:iCs/>
+        </w:rPr>
+      </w:pPr>
+      <w:r>
+        <w:rPr>
+          <w:color w:val="000000" w:themeColor="text1"/>
+        </w:rPr>
+        <w:t xml:space="preserve">Date of Amendment: </w:t>
+      </w:r>
+      <w:r>
+        <w:rPr>
+          <w:color w:val="000000" w:themeColor="text1"/>
+        </w:rPr>
+        <w:t>{d.issue_date}</w:t>
+      </w:r>
       <w:r>
         <w:rPr>
           <w:rFonts w:ascii="Times New Roman" w:eastAsia="Times New Roman" w:hAnsi="Times New Roman" w:cs="Times New Roman"/>
@@ -379,9 +379,23 @@
           <w:color w:val="FF0000"/>
           <w:u w:val="single"/>
         </w:rPr>
-        <w:t>d.is_amendment:ifEQ</w:t>
-      </w:r>
-      <w:proofErr w:type="spellEnd"/>
+        <w:t>{d.is_amendment:showEnd}{d.is_amendment:ifEQ(false):showBegin}</w:t>
+      </w:r>
+    </w:p>
+    <w:p>
+      <w:pPr>
+        <w:spacing w:line="276" w:lineRule="auto"/>
+        <w:jc w:val="left"/>
+        <w:rPr>
+          <w:color w:val="000000" w:themeColor="text1"/>
+        </w:rPr>
+      </w:pPr>
+      <w:r>
+        <w:rPr>
+          <w:color w:val="000000" w:themeColor="text1"/>
+        </w:rPr>
+        <w:t>Issued Date: {d.issue_date}</w:t>
+      </w:r>
       <w:r>
         <w:rPr>
           <w:rFonts w:ascii="Times New Roman" w:eastAsia="Times New Roman" w:hAnsi="Times New Roman" w:cs="Times New Roman"/>
@@ -390,9 +404,23 @@
           <w:color w:val="FF0000"/>
           <w:u w:val="single"/>
         </w:rPr>
-        <w:t>(true):</w:t>
-      </w:r>
-      <w:proofErr w:type="spellStart"/>
+        <w:t>{d.is_amendment:showEnd}</w:t>
+      </w:r>
+    </w:p>
+    <w:p>
+      <w:pPr>
+        <w:spacing w:line="276" w:lineRule="auto"/>
+        <w:jc w:val="left"/>
+        <w:rPr>
+          <w:color w:val="000000" w:themeColor="text1"/>
+        </w:rPr>
+      </w:pPr>
+      <w:r>
+        <w:rPr>
+          <w:color w:val="000000" w:themeColor="text1"/>
+        </w:rPr>
+        <w:t>Authorization Expiry Date: {d.auth_end_date}</w:t>
+      </w:r>
       <w:r>
         <w:rPr>
           <w:rFonts w:ascii="Times New Roman" w:eastAsia="Times New Roman" w:hAnsi="Times New Roman" w:cs="Times New Roman"/>
@@ -401,9 +429,67 @@
           <w:color w:val="FF0000"/>
           <w:u w:val="single"/>
         </w:rPr>
-        <w:t>showBegin</w:t>
-      </w:r>
-      <w:proofErr w:type="spellEnd"/>
+        <w:t>{d.is_amendment:ifEQ(true):showBegin}</w:t>
+      </w:r>
+    </w:p>
+    <w:p>
+      <w:pPr>
+        <w:spacing w:line="276" w:lineRule="auto"/>
+        <w:rPr>
+          <w:color w:val="000000" w:themeColor="text1"/>
+        </w:rPr>
+      </w:pPr>
+    </w:p>
+    <w:p>
+      <w:pPr>
+        <w:spacing w:line="276" w:lineRule="auto"/>
+        <w:rPr>
+          <w:b/>
+          <w:bCs/>
+          <w:color w:val="000000" w:themeColor="text1"/>
+        </w:rPr>
+      </w:pPr>
+      <w:r>
+        <w:rPr>
+          <w:b/>
+          <w:bCs/>
+          <w:color w:val="000000" w:themeColor="text1"/>
+        </w:rPr>
+        <w:t xml:space="preserve">This permit supersedes and amends all previous versions of Permit </w:t>
+      </w:r>
+      <w:r>
+        <w:rPr>
+          <w:b/>
+          <w:bCs/>
+          <w:color w:val="000000" w:themeColor="text1"/>
+        </w:rPr>
+        <w:t>{d.permit_number}</w:t>
+      </w:r>
+      <w:r>
+        <w:rPr>
+          <w:b/>
+          <w:bCs/>
+          <w:color w:val="000000" w:themeColor="text1"/>
+        </w:rPr>
+        <w:t xml:space="preserve"> issued pursuant to Part 10 of the </w:t>
+      </w:r>
+      <w:r>
+        <w:rPr>
+          <w:b/>
+          <w:bCs/>
+          <w:i/>
+          <w:color w:val="000000" w:themeColor="text1"/>
+        </w:rPr>
+        <w:t>Mines Act</w:t>
+      </w:r>
+      <w:r>
+        <w:rPr>
+          <w:b/>
+          <w:bCs/>
+          <w:color w:val="000000" w:themeColor="text1"/>
+        </w:rPr>
+        <w:t>. (All previously approved works systems are hereby transferred under this permit.)</w:t>
+      </w:r>
       <w:r>
         <w:rPr>
           <w:rFonts w:ascii="Times New Roman" w:eastAsia="Times New Roman" w:hAnsi="Times New Roman" w:cs="Times New Roman"/>
@@ -412,7 +498,84 @@
           <w:color w:val="FF0000"/>
           <w:u w:val="single"/>
         </w:rPr>
-        <w:t>}</w:t>
+        <w:t>{d.is_amendment:showEnd}</w:t>
+      </w:r>
+    </w:p>
+    <w:p>
+      <w:pPr>
+        <w:spacing w:line="276" w:lineRule="auto"/>
+        <w:rPr>
+          <w:color w:val="000000" w:themeColor="text1"/>
+        </w:rPr>
+      </w:pPr>
+      <w:r>
+        <w:rPr>
+          <w:color w:val="000000" w:themeColor="text1"/>
+        </w:rPr>
+        <w:t>{d.is_amendment</w:t>
+      </w:r>
+      <w:r>
+        <w:rPr>
+          <w:color w:val="000000" w:themeColor="text1"/>
+        </w:rPr>
+        <w:t>:</w:t>
+      </w:r>
+      <w:r>
+        <w:rPr>
+          <w:color w:val="000000" w:themeColor="text1"/>
+        </w:rPr>
+        <w:t xml:space="preserve">ifEQ(true):show(Amended):elseShow(Issued)} </w:t>
+      </w:r>
+      <w:r>
+        <w:rPr>
+          <w:color w:val="000000" w:themeColor="text1"/>
+        </w:rPr>
+        <w:t>at {d.regional_office}, British Columbia this {d.current_date} day of {d.current_month} in the year {d.current_year}.</w:t>
+      </w:r>
+    </w:p>
+    <w:p>
+      <w:pPr>
+        <w:spacing w:line="276" w:lineRule="auto"/>
+        <w:jc w:val="right"/>
+        <w:rPr>
+          <w:b/>
+          <w:color w:val="000000" w:themeColor="text1"/>
+        </w:rPr>
+      </w:pPr>
+      <w:r>
+        <w:rPr>
+          <w:b/>
+          <w:color w:val="000000" w:themeColor="text1"/>
+        </w:rPr>
+        <w:t>[</w:t>
+      </w:r>
+      <w:r>
+        <w:rPr>
+          <w:b/>
+          <w:color w:val="000000" w:themeColor="text1"/>
+        </w:rPr>
+        <w:t>d.</w:t>
+      </w:r>
+      <w:r>
+        <w:rPr>
+          <w:b/>
+          <w:color w:val="000000" w:themeColor="text1"/>
+        </w:rPr>
+        <w:t>images.</w:t>
+      </w:r>
+      <w:r>
+        <w:rPr>
+          <w:b/>
+          <w:color w:val="000000" w:themeColor="text1"/>
+        </w:rPr>
+        <w:t>inspector_signature_image</w:t>
+      </w:r>
+      <w:r>
+        <w:rPr>
+          <w:b/>
+          <w:color w:val="000000" w:themeColor="text1"/>
+        </w:rPr>
+        <w:t>]</w:t>
       </w:r>
     </w:p>
     <w:p>
@@ -427,75 +590,107 @@
         <w:rPr>
           <w:color w:val="000000" w:themeColor="text1"/>
         </w:rPr>
-        <w:t xml:space="preserve">Issued Date: </w:t>
-      </w:r>
-      <w:r>
-        <w:rPr>
-          <w:color w:val="000000" w:themeColor="text1"/>
-        </w:rPr>
-        <w:t>{</w:t>
-      </w:r>
-      <w:proofErr w:type="spellStart"/>
-      <w:r>
-        <w:rPr>
-          <w:color w:val="000000" w:themeColor="text1"/>
-        </w:rPr>
-        <w:t>d</w:t>
-      </w:r>
-      <w:r>
-        <w:rPr>
-          <w:color w:val="000000" w:themeColor="text1"/>
-        </w:rPr>
-        <w:t>.</w:t>
-      </w:r>
-      <w:r>
-        <w:rPr>
-          <w:color w:val="000000" w:themeColor="text1"/>
-        </w:rPr>
-        <w:t>original_permit_issue_date</w:t>
-      </w:r>
-      <w:proofErr w:type="spellEnd"/>
-      <w:r>
-        <w:rPr>
-          <w:color w:val="000000" w:themeColor="text1"/>
-        </w:rPr>
-        <w:t>}</w:t>
-      </w:r>
-    </w:p>
-    <w:p>
-      <w:pPr>
-        <w:tabs>
-          <w:tab w:val="center" w:pos="4680"/>
-        </w:tabs>
+        <w:tab/>
+      </w:r>
+      <w:r>
+        <w:rPr>
+          <w:color w:val="000000" w:themeColor="text1"/>
+        </w:rPr>
+        <w:tab/>
+      </w:r>
+      <w:r>
+        <w:rPr>
+          <w:color w:val="000000" w:themeColor="text1"/>
+        </w:rPr>
+        <w:tab/>
+      </w:r>
+      <w:r>
+        <w:rPr>
+          <w:color w:val="000000" w:themeColor="text1"/>
+        </w:rPr>
+        <w:tab/>
+      </w:r>
+      <w:r>
+        <w:rPr>
+          <w:color w:val="000000" w:themeColor="text1"/>
+        </w:rPr>
+        <w:tab/>
+      </w:r>
+      <w:r>
+        <w:rPr>
+          <w:color w:val="000000" w:themeColor="text1"/>
+        </w:rPr>
+        <w:tab/>
+      </w:r>
+      <w:r>
+        <w:rPr>
+          <w:color w:val="000000" w:themeColor="text1"/>
+        </w:rPr>
+        <w:tab/>
+      </w:r>
+      <w:r>
+        <w:rPr>
+          <w:color w:val="000000" w:themeColor="text1"/>
+        </w:rPr>
+        <w:t>_______________________________________</w:t>
+      </w:r>
+    </w:p>
+    <w:p>
+      <w:pPr>
         <w:spacing w:line="276" w:lineRule="auto"/>
         <w:jc w:val="left"/>
         <w:rPr>
-          <w:rFonts w:ascii="Times New Roman" w:eastAsia="Times New Roman" w:hAnsi="Times New Roman" w:cs="Times New Roman"/>
-          <w:bCs/>
-          <w:iCs/>
-        </w:rPr>
-      </w:pPr>
-      <w:r>
-        <w:rPr>
-          <w:color w:val="000000" w:themeColor="text1"/>
-        </w:rPr>
-        <w:t xml:space="preserve">Date of Amendment: </w:t>
-      </w:r>
-      <w:r>
-        <w:rPr>
-          <w:color w:val="000000" w:themeColor="text1"/>
-        </w:rPr>
-        <w:t>{d.issue_date}</w:t>
-      </w:r>
-      <w:r>
-        <w:rPr>
-          <w:rFonts w:ascii="Times New Roman" w:eastAsia="Times New Roman" w:hAnsi="Times New Roman" w:cs="Times New Roman"/>
-          <w:b/>
-          <w:i/>
-          <w:color w:val="FF0000"/>
-          <w:u w:val="single"/>
-        </w:rPr>
-        <w:t>{d.is_amendment:showEnd}{d.is_amendment:ifEQ(false):showBegin}</w:t>
+          <w:color w:val="000000" w:themeColor="text1"/>
+          <w:highlight w:val="yellow"/>
+        </w:rPr>
+      </w:pPr>
+      <w:r>
+        <w:rPr>
+          <w:color w:val="000000" w:themeColor="text1"/>
+        </w:rPr>
+        <w:tab/>
+      </w:r>
+      <w:r>
+        <w:rPr>
+          <w:color w:val="000000" w:themeColor="text1"/>
+        </w:rPr>
+        <w:tab/>
+      </w:r>
+      <w:r>
+        <w:rPr>
+          <w:color w:val="000000" w:themeColor="text1"/>
+        </w:rPr>
+        <w:tab/>
+      </w:r>
+      <w:r>
+        <w:rPr>
+          <w:color w:val="000000" w:themeColor="text1"/>
+        </w:rPr>
+        <w:tab/>
+      </w:r>
+      <w:r>
+        <w:rPr>
+          <w:color w:val="000000" w:themeColor="text1"/>
+        </w:rPr>
+        <w:tab/>
+      </w:r>
+      <w:r>
+        <w:rPr>
+          <w:color w:val="000000" w:themeColor="text1"/>
+        </w:rPr>
+        <w:tab/>
+      </w:r>
+      <w:r>
+        <w:rPr>
+          <w:color w:val="000000" w:themeColor="text1"/>
+        </w:rPr>
+        <w:tab/>
+      </w:r>
+      <w:r>
+        <w:rPr>
+          <w:color w:val="000000" w:themeColor="text1"/>
+        </w:rPr>
+        <w:t>{d.lead_inspector}</w:t>
       </w:r>
     </w:p>
     <w:p>
@@ -510,422 +705,6 @@
         <w:rPr>
           <w:color w:val="000000" w:themeColor="text1"/>
         </w:rPr>
-        <w:t>Issued Date: {</w:t>
-      </w:r>
-      <w:proofErr w:type="spellStart"/>
-      <w:r>
-        <w:rPr>
-          <w:color w:val="000000" w:themeColor="text1"/>
-        </w:rPr>
-        <w:t>d.issue_date</w:t>
-      </w:r>
-      <w:proofErr w:type="spellEnd"/>
-      <w:r>
-        <w:rPr>
-          <w:color w:val="000000" w:themeColor="text1"/>
-        </w:rPr>
-        <w:t>}</w:t>
-      </w:r>
-      <w:r>
-        <w:rPr>
-          <w:rFonts w:ascii="Times New Roman" w:eastAsia="Times New Roman" w:hAnsi="Times New Roman" w:cs="Times New Roman"/>
-          <w:b/>
-          <w:i/>
-          <w:color w:val="FF0000"/>
-          <w:u w:val="single"/>
-        </w:rPr>
-        <w:t>{</w:t>
-      </w:r>
-      <w:proofErr w:type="spellStart"/>
-      <w:r>
-        <w:rPr>
-          <w:rFonts w:ascii="Times New Roman" w:eastAsia="Times New Roman" w:hAnsi="Times New Roman" w:cs="Times New Roman"/>
-          <w:b/>
-          <w:i/>
-          <w:color w:val="FF0000"/>
-          <w:u w:val="single"/>
-        </w:rPr>
-        <w:t>d.is_amendment:showEnd</w:t>
-      </w:r>
-      <w:proofErr w:type="spellEnd"/>
-      <w:r>
-        <w:rPr>
-          <w:rFonts w:ascii="Times New Roman" w:eastAsia="Times New Roman" w:hAnsi="Times New Roman" w:cs="Times New Roman"/>
-          <w:b/>
-          <w:i/>
-          <w:color w:val="FF0000"/>
-          <w:u w:val="single"/>
-        </w:rPr>
-        <w:t>}</w:t>
-      </w:r>
-    </w:p>
-    <w:p>
-      <w:pPr>
-        <w:spacing w:line="276" w:lineRule="auto"/>
-        <w:jc w:val="left"/>
-        <w:rPr>
-          <w:color w:val="000000" w:themeColor="text1"/>
-        </w:rPr>
-      </w:pPr>
-      <w:r>
-        <w:rPr>
-          <w:color w:val="000000" w:themeColor="text1"/>
-        </w:rPr>
-        <w:t>Authorization Expiry Date: {</w:t>
-      </w:r>
-      <w:proofErr w:type="spellStart"/>
-      <w:r>
-        <w:rPr>
-          <w:color w:val="000000" w:themeColor="text1"/>
-        </w:rPr>
-        <w:t>d.auth_end_date</w:t>
-      </w:r>
-      <w:proofErr w:type="spellEnd"/>
-      <w:r>
-        <w:rPr>
-          <w:color w:val="000000" w:themeColor="text1"/>
-        </w:rPr>
-        <w:t>}</w:t>
-      </w:r>
-      <w:r>
-        <w:rPr>
-          <w:rFonts w:ascii="Times New Roman" w:eastAsia="Times New Roman" w:hAnsi="Times New Roman" w:cs="Times New Roman"/>
-          <w:b/>
-          <w:i/>
-          <w:color w:val="FF0000"/>
-          <w:u w:val="single"/>
-        </w:rPr>
-        <w:t>{</w:t>
-      </w:r>
-      <w:proofErr w:type="spellStart"/>
-      <w:r>
-        <w:rPr>
-          <w:rFonts w:ascii="Times New Roman" w:eastAsia="Times New Roman" w:hAnsi="Times New Roman" w:cs="Times New Roman"/>
-          <w:b/>
-          <w:i/>
-          <w:color w:val="FF0000"/>
-          <w:u w:val="single"/>
-        </w:rPr>
-        <w:t>d.is_amendment:ifEQ</w:t>
-      </w:r>
-      <w:proofErr w:type="spellEnd"/>
-      <w:r>
-        <w:rPr>
-          <w:rFonts w:ascii="Times New Roman" w:eastAsia="Times New Roman" w:hAnsi="Times New Roman" w:cs="Times New Roman"/>
-          <w:b/>
-          <w:i/>
-          <w:color w:val="FF0000"/>
-          <w:u w:val="single"/>
-        </w:rPr>
-        <w:t>(true):</w:t>
-      </w:r>
-      <w:proofErr w:type="spellStart"/>
-      <w:r>
-        <w:rPr>
-          <w:rFonts w:ascii="Times New Roman" w:eastAsia="Times New Roman" w:hAnsi="Times New Roman" w:cs="Times New Roman"/>
-          <w:b/>
-          <w:i/>
-          <w:color w:val="FF0000"/>
-          <w:u w:val="single"/>
-        </w:rPr>
-        <w:t>showBegin</w:t>
-      </w:r>
-      <w:proofErr w:type="spellEnd"/>
-      <w:r>
-        <w:rPr>
-          <w:rFonts w:ascii="Times New Roman" w:eastAsia="Times New Roman" w:hAnsi="Times New Roman" w:cs="Times New Roman"/>
-          <w:b/>
-          <w:i/>
-          <w:color w:val="FF0000"/>
-          <w:u w:val="single"/>
-        </w:rPr>
-        <w:t>}</w:t>
-      </w:r>
-    </w:p>
-    <w:p>
-      <w:pPr>
-        <w:spacing w:line="276" w:lineRule="auto"/>
-        <w:rPr>
-          <w:color w:val="000000" w:themeColor="text1"/>
-        </w:rPr>
-      </w:pPr>
-    </w:p>
-    <w:p>
-      <w:pPr>
-        <w:spacing w:line="276" w:lineRule="auto"/>
-        <w:rPr>
-          <w:b/>
-          <w:bCs/>
-          <w:color w:val="000000" w:themeColor="text1"/>
-        </w:rPr>
-      </w:pPr>
-      <w:r>
-        <w:rPr>
-          <w:b/>
-          <w:bCs/>
-          <w:color w:val="000000" w:themeColor="text1"/>
-        </w:rPr>
-        <w:t xml:space="preserve">This permit supersedes and amends all previous versions of Permit </w:t>
-      </w:r>
-      <w:r>
-        <w:rPr>
-          <w:b/>
-          <w:bCs/>
-          <w:color w:val="000000" w:themeColor="text1"/>
-        </w:rPr>
-        <w:t>{</w:t>
-      </w:r>
-      <w:proofErr w:type="spellStart"/>
-      <w:r>
-        <w:rPr>
-          <w:b/>
-          <w:bCs/>
-          <w:color w:val="000000" w:themeColor="text1"/>
-        </w:rPr>
-        <w:t>d.permit_number</w:t>
-      </w:r>
-      <w:proofErr w:type="spellEnd"/>
-      <w:r>
-        <w:rPr>
-          <w:b/>
-          <w:bCs/>
-          <w:color w:val="000000" w:themeColor="text1"/>
-        </w:rPr>
-        <w:t>}</w:t>
-      </w:r>
-      <w:r>
-        <w:rPr>
-          <w:b/>
-          <w:bCs/>
-          <w:color w:val="000000" w:themeColor="text1"/>
-        </w:rPr>
-        <w:t xml:space="preserve"> issued pursuant to Part 10 of the </w:t>
-      </w:r>
-      <w:r>
-        <w:rPr>
-          <w:b/>
-          <w:bCs/>
-          <w:i/>
-          <w:color w:val="000000" w:themeColor="text1"/>
-        </w:rPr>
-        <w:t>Mines Act</w:t>
-      </w:r>
-      <w:r>
-        <w:rPr>
-          <w:b/>
-          <w:bCs/>
-          <w:color w:val="000000" w:themeColor="text1"/>
-        </w:rPr>
-        <w:t>. (All previously approved works systems are hereby transferred under this permit.)</w:t>
-      </w:r>
-      <w:r>
-        <w:rPr>
-          <w:rFonts w:ascii="Times New Roman" w:eastAsia="Times New Roman" w:hAnsi="Times New Roman" w:cs="Times New Roman"/>
-          <w:b/>
-          <w:i/>
-          <w:color w:val="FF0000"/>
-          <w:u w:val="single"/>
-        </w:rPr>
-        <w:t>{</w:t>
-      </w:r>
-      <w:proofErr w:type="spellStart"/>
-      <w:r>
-        <w:rPr>
-          <w:rFonts w:ascii="Times New Roman" w:eastAsia="Times New Roman" w:hAnsi="Times New Roman" w:cs="Times New Roman"/>
-          <w:b/>
-          <w:i/>
-          <w:color w:val="FF0000"/>
-          <w:u w:val="single"/>
-        </w:rPr>
-        <w:t>d.is_amendment:showEnd</w:t>
-      </w:r>
-      <w:proofErr w:type="spellEnd"/>
-      <w:r>
-        <w:rPr>
-          <w:rFonts w:ascii="Times New Roman" w:eastAsia="Times New Roman" w:hAnsi="Times New Roman" w:cs="Times New Roman"/>
-          <w:b/>
-          <w:i/>
-          <w:color w:val="FF0000"/>
-          <w:u w:val="single"/>
-        </w:rPr>
-        <w:t>}</w:t>
-      </w:r>
-    </w:p>
-    <w:p>
-      <w:pPr>
-        <w:spacing w:line="276" w:lineRule="auto"/>
-        <w:rPr>
-          <w:color w:val="000000" w:themeColor="text1"/>
-        </w:rPr>
-      </w:pPr>
-      <w:r>
-        <w:rPr>
-          <w:color w:val="000000" w:themeColor="text1"/>
-        </w:rPr>
-        <w:t>{</w:t>
-      </w:r>
-      <w:proofErr w:type="spellStart"/>
-      <w:r>
-        <w:rPr>
-          <w:color w:val="000000" w:themeColor="text1"/>
-        </w:rPr>
-        <w:t>d.is_amendment</w:t>
-      </w:r>
-      <w:r>
-        <w:rPr>
-          <w:color w:val="000000" w:themeColor="text1"/>
-        </w:rPr>
-        <w:t>:</w:t>
-      </w:r>
-      <w:r>
-        <w:rPr>
-          <w:color w:val="000000" w:themeColor="text1"/>
-        </w:rPr>
-        <w:t>ifEQ</w:t>
-      </w:r>
-      <w:proofErr w:type="spellEnd"/>
-      <w:r>
-        <w:rPr>
-          <w:color w:val="000000" w:themeColor="text1"/>
-        </w:rPr>
-        <w:t>(true):show(Amended):</w:t>
-      </w:r>
-      <w:proofErr w:type="spellStart"/>
-      <w:r>
-        <w:rPr>
-          <w:color w:val="000000" w:themeColor="text1"/>
-        </w:rPr>
-        <w:t>elseShow</w:t>
-      </w:r>
-      <w:proofErr w:type="spellEnd"/>
-      <w:r>
-        <w:rPr>
-          <w:color w:val="000000" w:themeColor="text1"/>
-        </w:rPr>
-        <w:t xml:space="preserve">(Issued)} </w:t>
-      </w:r>
-      <w:r>
-        <w:rPr>
-          <w:color w:val="000000" w:themeColor="text1"/>
-        </w:rPr>
-        <w:t>at {</w:t>
-      </w:r>
-      <w:proofErr w:type="spellStart"/>
-      <w:r>
-        <w:rPr>
-          <w:color w:val="000000" w:themeColor="text1"/>
-        </w:rPr>
-        <w:t>d.regional_office</w:t>
-      </w:r>
-      <w:proofErr w:type="spellEnd"/>
-      <w:r>
-        <w:rPr>
-          <w:color w:val="000000" w:themeColor="text1"/>
-        </w:rPr>
-        <w:t>}, British Columbia this {</w:t>
-      </w:r>
-      <w:proofErr w:type="spellStart"/>
-      <w:r>
-        <w:rPr>
-          <w:color w:val="000000" w:themeColor="text1"/>
-        </w:rPr>
-        <w:t>d.current_date</w:t>
-      </w:r>
-      <w:proofErr w:type="spellEnd"/>
-      <w:r>
-        <w:rPr>
-          <w:color w:val="000000" w:themeColor="text1"/>
-        </w:rPr>
-        <w:t>} day of {</w:t>
-      </w:r>
-      <w:proofErr w:type="spellStart"/>
-      <w:r>
-        <w:rPr>
-          <w:color w:val="000000" w:themeColor="text1"/>
-        </w:rPr>
-        <w:t>d.current_month</w:t>
-      </w:r>
-      <w:proofErr w:type="spellEnd"/>
-      <w:r>
-        <w:rPr>
-          <w:color w:val="000000" w:themeColor="text1"/>
-        </w:rPr>
-        <w:t>} in the year {</w:t>
-      </w:r>
-      <w:proofErr w:type="spellStart"/>
-      <w:r>
-        <w:rPr>
-          <w:color w:val="000000" w:themeColor="text1"/>
-        </w:rPr>
-        <w:t>d.current_year</w:t>
-      </w:r>
-      <w:proofErr w:type="spellEnd"/>
-      <w:r>
-        <w:rPr>
-          <w:color w:val="000000" w:themeColor="text1"/>
-        </w:rPr>
-        <w:t>}.</w:t>
-      </w:r>
-    </w:p>
-    <w:p>
-      <w:pPr>
-        <w:spacing w:line="276" w:lineRule="auto"/>
-        <w:jc w:val="right"/>
-        <w:rPr>
-          <w:b/>
-          <w:color w:val="000000" w:themeColor="text1"/>
-        </w:rPr>
-      </w:pPr>
-      <w:r>
-        <w:rPr>
-          <w:b/>
-          <w:color w:val="000000" w:themeColor="text1"/>
-        </w:rPr>
-        <w:t>{</w:t>
-      </w:r>
-      <w:proofErr w:type="spellStart"/>
-      <w:r>
-        <w:rPr>
-          <w:b/>
-          <w:color w:val="000000" w:themeColor="text1"/>
-        </w:rPr>
-        <w:t>d.</w:t>
-      </w:r>
-      <w:r>
-        <w:rPr>
-          <w:b/>
-          <w:color w:val="000000" w:themeColor="text1"/>
-        </w:rPr>
-        <w:t>images.</w:t>
-      </w:r>
-      <w:r>
-        <w:rPr>
-          <w:b/>
-          <w:color w:val="000000" w:themeColor="text1"/>
-        </w:rPr>
-        <w:t>inspector_signature_image</w:t>
-      </w:r>
-      <w:proofErr w:type="spellEnd"/>
-      <w:r>
-        <w:rPr>
-          <w:b/>
-          <w:color w:val="000000" w:themeColor="text1"/>
-        </w:rPr>
-        <w:t>}</w:t>
-      </w:r>
-    </w:p>
-    <w:p>
-      <w:pPr>
-        <w:spacing w:line="276" w:lineRule="auto"/>
-        <w:jc w:val="left"/>
-        <w:rPr>
-          <w:color w:val="000000" w:themeColor="text1"/>
-        </w:rPr>
-      </w:pPr>
-      <w:r>
-        <w:rPr>
-          <w:color w:val="000000" w:themeColor="text1"/>
-        </w:rPr>
         <w:tab/>
       </w:r>
       <w:r>
@@ -957,18 +736,7 @@
           <w:color w:val="000000" w:themeColor="text1"/>
         </w:rPr>
         <w:tab/>
-        <w:t>_______________________________________</w:t>
-      </w:r>
-    </w:p>
-    <w:p>
-      <w:pPr>
-        <w:spacing w:line="276" w:lineRule="auto"/>
-        <w:jc w:val="left"/>
-        <w:rPr>
-          <w:color w:val="000000" w:themeColor="text1"/>
-          <w:highlight w:val="yellow"/>
-        </w:rPr>
-      </w:pPr>
+      </w:r>
       <w:r>
         <w:rPr>
           <w:color w:val="000000" w:themeColor="text1"/>
@@ -979,106 +747,7 @@
         <w:rPr>
           <w:color w:val="000000" w:themeColor="text1"/>
         </w:rPr>
-        <w:tab/>
-      </w:r>
-      <w:r>
-        <w:rPr>
-          <w:color w:val="000000" w:themeColor="text1"/>
-        </w:rPr>
-        <w:tab/>
-      </w:r>
-      <w:r>
-        <w:rPr>
-          <w:color w:val="000000" w:themeColor="text1"/>
-        </w:rPr>
-        <w:tab/>
-      </w:r>
-      <w:r>
-        <w:rPr>
-          <w:color w:val="000000" w:themeColor="text1"/>
-        </w:rPr>
-        <w:tab/>
-      </w:r>
-      <w:r>
-        <w:rPr>
-          <w:color w:val="000000" w:themeColor="text1"/>
-        </w:rPr>
-        <w:tab/>
-        <w:t>{</w:t>
-      </w:r>
-      <w:proofErr w:type="spellStart"/>
-      <w:r>
-        <w:rPr>
-          <w:color w:val="000000" w:themeColor="text1"/>
-        </w:rPr>
-        <w:t>d.lead_inspector</w:t>
-      </w:r>
-      <w:proofErr w:type="spellEnd"/>
-      <w:r>
-        <w:rPr>
-          <w:color w:val="000000" w:themeColor="text1"/>
-        </w:rPr>
-        <w:t>}</w:t>
-      </w:r>
-    </w:p>
-    <w:p>
-      <w:pPr>
-        <w:spacing w:line="276" w:lineRule="auto"/>
-        <w:jc w:val="left"/>
-        <w:rPr>
-          <w:color w:val="000000" w:themeColor="text1"/>
-        </w:rPr>
-      </w:pPr>
-      <w:r>
-        <w:rPr>
-          <w:color w:val="000000" w:themeColor="text1"/>
-        </w:rPr>
-        <w:tab/>
-      </w:r>
-      <w:r>
-        <w:rPr>
-          <w:color w:val="000000" w:themeColor="text1"/>
-        </w:rPr>
-        <w:tab/>
-      </w:r>
-      <w:r>
-        <w:rPr>
-          <w:color w:val="000000" w:themeColor="text1"/>
-        </w:rPr>
-        <w:tab/>
-      </w:r>
-      <w:r>
-        <w:rPr>
-          <w:color w:val="000000" w:themeColor="text1"/>
-        </w:rPr>
-        <w:tab/>
-      </w:r>
-      <w:r>
-        <w:rPr>
-          <w:color w:val="000000" w:themeColor="text1"/>
-        </w:rPr>
-        <w:tab/>
-      </w:r>
-      <w:r>
-        <w:rPr>
-          <w:color w:val="000000" w:themeColor="text1"/>
-        </w:rPr>
-        <w:tab/>
-        <w:t>{</w:t>
-      </w:r>
-      <w:proofErr w:type="spellStart"/>
-      <w:r>
-        <w:rPr>
-          <w:color w:val="000000" w:themeColor="text1"/>
-        </w:rPr>
-        <w:t>d.lead_inspector_title</w:t>
-      </w:r>
-      <w:proofErr w:type="spellEnd"/>
-      <w:r>
-        <w:rPr>
-          <w:color w:val="000000" w:themeColor="text1"/>
-        </w:rPr>
-        <w:t>}</w:t>
+        <w:t>{d.lead_inspector_title}</w:t>
       </w:r>
       <w:r>
         <w:rPr>
@@ -1122,81 +791,33 @@
           <w:b/>
           <w:color w:val="000000" w:themeColor="text1"/>
         </w:rPr>
-        <w:t>{</w:t>
-      </w:r>
-      <w:proofErr w:type="spellStart"/>
+        <w:t xml:space="preserve">{d.application_date} </w:t>
+      </w:r>
+      <w:r>
+        <w:rPr>
+          <w:color w:val="000000" w:themeColor="text1"/>
+        </w:rPr>
+        <w:t xml:space="preserve">for the </w:t>
+      </w:r>
       <w:r>
         <w:rPr>
           <w:b/>
           <w:color w:val="000000" w:themeColor="text1"/>
         </w:rPr>
-        <w:t>d.application_date</w:t>
-      </w:r>
-      <w:proofErr w:type="spellEnd"/>
+        <w:t>{d.property_name}</w:t>
+      </w:r>
+      <w:r>
+        <w:rPr>
+          <w:color w:val="000000" w:themeColor="text1"/>
+        </w:rPr>
+        <w:t xml:space="preserve"> </w:t>
+      </w:r>
       <w:r>
         <w:rPr>
           <w:b/>
           <w:color w:val="000000" w:themeColor="text1"/>
         </w:rPr>
-        <w:t xml:space="preserve">} </w:t>
-      </w:r>
-      <w:r>
-        <w:rPr>
-          <w:color w:val="000000" w:themeColor="text1"/>
-        </w:rPr>
-        <w:t xml:space="preserve">for the </w:t>
-      </w:r>
-      <w:r>
-        <w:rPr>
-          <w:b/>
-          <w:color w:val="000000" w:themeColor="text1"/>
-        </w:rPr>
-        <w:t>{</w:t>
-      </w:r>
-      <w:proofErr w:type="spellStart"/>
-      <w:r>
-        <w:rPr>
-          <w:b/>
-          <w:color w:val="000000" w:themeColor="text1"/>
-        </w:rPr>
-        <w:t>d.property_name</w:t>
-      </w:r>
-      <w:proofErr w:type="spellEnd"/>
-      <w:r>
-        <w:rPr>
-          <w:b/>
-          <w:color w:val="000000" w:themeColor="text1"/>
-        </w:rPr>
-        <w:t>}</w:t>
-      </w:r>
-      <w:r>
-        <w:rPr>
-          <w:color w:val="000000" w:themeColor="text1"/>
-        </w:rPr>
-        <w:t xml:space="preserve"> </w:t>
-      </w:r>
-      <w:r>
-        <w:rPr>
-          <w:b/>
-          <w:color w:val="000000" w:themeColor="text1"/>
-        </w:rPr>
-        <w:t>{</w:t>
-      </w:r>
-      <w:proofErr w:type="spellStart"/>
-      <w:r>
-        <w:rPr>
-          <w:b/>
-          <w:color w:val="000000" w:themeColor="text1"/>
-        </w:rPr>
-        <w:t>d.application_type</w:t>
-      </w:r>
-      <w:proofErr w:type="spellEnd"/>
-      <w:r>
-        <w:rPr>
-          <w:b/>
-          <w:color w:val="000000" w:themeColor="text1"/>
-        </w:rPr>
-        <w:t>}</w:t>
+        <w:t>{d.application_type}</w:t>
       </w:r>
       <w:r>
         <w:rPr>
@@ -1236,91 +857,7 @@
         <w:rPr>
           <w:color w:val="000000" w:themeColor="text1"/>
         </w:rPr>
-        <w:t>{</w:t>
-      </w:r>
-      <w:proofErr w:type="spellStart"/>
-      <w:r>
-        <w:rPr>
-          <w:color w:val="000000" w:themeColor="text1"/>
-        </w:rPr>
-        <w:t>d.document_list</w:t>
-      </w:r>
-      <w:proofErr w:type="spellEnd"/>
-      <w:r>
-        <w:rPr>
-          <w:color w:val="000000" w:themeColor="text1"/>
-        </w:rPr>
-        <w:t>[</w:t>
-      </w:r>
-      <w:proofErr w:type="spellStart"/>
-      <w:r>
-        <w:rPr>
-          <w:color w:val="000000" w:themeColor="text1"/>
-        </w:rPr>
-        <w:t>i</w:t>
-      </w:r>
-      <w:proofErr w:type="spellEnd"/>
-      <w:r>
-        <w:rPr>
-          <w:color w:val="000000" w:themeColor="text1"/>
-        </w:rPr>
-        <w:t>].</w:t>
-      </w:r>
-      <w:proofErr w:type="spellStart"/>
-      <w:r>
-        <w:rPr>
-          <w:color w:val="000000" w:themeColor="text1"/>
-        </w:rPr>
-        <w:t>document_name</w:t>
-      </w:r>
-      <w:proofErr w:type="spellEnd"/>
-      <w:r>
-        <w:rPr>
-          <w:color w:val="000000" w:themeColor="text1"/>
-        </w:rPr>
-        <w:t>}, {</w:t>
-      </w:r>
-      <w:proofErr w:type="spellStart"/>
-      <w:r>
-        <w:rPr>
-          <w:color w:val="000000" w:themeColor="text1"/>
-        </w:rPr>
-        <w:t>d.document_list</w:t>
-      </w:r>
-      <w:proofErr w:type="spellEnd"/>
-      <w:r>
-        <w:rPr>
-          <w:color w:val="000000" w:themeColor="text1"/>
-        </w:rPr>
-        <w:t>[</w:t>
-      </w:r>
-      <w:proofErr w:type="spellStart"/>
-      <w:r>
-        <w:rPr>
-          <w:color w:val="000000" w:themeColor="text1"/>
-        </w:rPr>
-        <w:t>i</w:t>
-      </w:r>
-      <w:proofErr w:type="spellEnd"/>
-      <w:r>
-        <w:rPr>
-          <w:color w:val="000000" w:themeColor="text1"/>
-        </w:rPr>
-        <w:t>].</w:t>
-      </w:r>
-      <w:proofErr w:type="spellStart"/>
-      <w:r>
-        <w:rPr>
-          <w:color w:val="000000" w:themeColor="text1"/>
-        </w:rPr>
-        <w:t>document_upload_date</w:t>
-      </w:r>
-      <w:proofErr w:type="spellEnd"/>
-      <w:r>
-        <w:rPr>
-          <w:color w:val="000000" w:themeColor="text1"/>
-        </w:rPr>
-        <w:t>}</w:t>
+        <w:t>{d.document_list[i].document_name}, {d.document_list[i].document_upload_date}</w:t>
       </w:r>
     </w:p>
     <w:p>
@@ -1339,63 +876,7 @@
         <w:rPr>
           <w:color w:val="000000" w:themeColor="text1"/>
         </w:rPr>
-        <w:t>{</w:t>
-      </w:r>
-      <w:proofErr w:type="spellStart"/>
-      <w:r>
-        <w:rPr>
-          <w:color w:val="000000" w:themeColor="text1"/>
-        </w:rPr>
-        <w:t>d.document_list</w:t>
-      </w:r>
-      <w:proofErr w:type="spellEnd"/>
-      <w:r>
-        <w:rPr>
-          <w:color w:val="000000" w:themeColor="text1"/>
-        </w:rPr>
-        <w:t>[i+1].</w:t>
-      </w:r>
-      <w:proofErr w:type="spellStart"/>
-      <w:r>
-        <w:rPr>
-          <w:color w:val="000000" w:themeColor="text1"/>
-        </w:rPr>
-        <w:t>document_name</w:t>
-      </w:r>
-      <w:proofErr w:type="spellEnd"/>
-      <w:r>
-        <w:rPr>
-          <w:color w:val="000000" w:themeColor="text1"/>
-        </w:rPr>
-        <w:t>}, {</w:t>
-      </w:r>
-      <w:proofErr w:type="spellStart"/>
-      <w:r>
-        <w:rPr>
-          <w:color w:val="000000" w:themeColor="text1"/>
-        </w:rPr>
-        <w:t>d.document_list</w:t>
-      </w:r>
-      <w:proofErr w:type="spellEnd"/>
-      <w:r>
-        <w:rPr>
-          <w:color w:val="000000" w:themeColor="text1"/>
-        </w:rPr>
-        <w:t>[i+1].</w:t>
-      </w:r>
-      <w:proofErr w:type="spellStart"/>
-      <w:r>
-        <w:rPr>
-          <w:color w:val="000000" w:themeColor="text1"/>
-        </w:rPr>
-        <w:t>document_upload_date</w:t>
-      </w:r>
-      <w:proofErr w:type="spellEnd"/>
-      <w:r>
-        <w:rPr>
-          <w:color w:val="000000" w:themeColor="text1"/>
-        </w:rPr>
-        <w:t xml:space="preserve">} </w:t>
+        <w:t xml:space="preserve">{d.document_list[i+1].document_name}, {d.document_list[i+1].document_upload_date} </w:t>
       </w:r>
     </w:p>
     <w:p>
@@ -1469,25 +950,7 @@
           <w:i/>
           <w:color w:val="000000" w:themeColor="text1"/>
         </w:rPr>
-        <w:t>{</w:t>
-      </w:r>
-      <w:proofErr w:type="spellStart"/>
-      <w:r>
-        <w:rPr>
-          <w:b/>
-          <w:i/>
-          <w:color w:val="000000" w:themeColor="text1"/>
-        </w:rPr>
-        <w:t>d.permit_number</w:t>
-      </w:r>
-      <w:proofErr w:type="spellEnd"/>
-      <w:r>
-        <w:rPr>
-          <w:b/>
-          <w:i/>
-          <w:color w:val="000000" w:themeColor="text1"/>
-        </w:rPr>
-        <w:t>}</w:t>
+        <w:t>{d.permit_number}</w:t>
       </w:r>
       <w:r>
         <w:rPr>
@@ -1578,35 +1041,7 @@
         <w:rPr>
           <w:u w:val="single"/>
         </w:rPr>
-        <w:t>{</w:t>
-      </w:r>
-      <w:proofErr w:type="spellStart"/>
-      <w:r>
-        <w:rPr>
-          <w:u w:val="single"/>
-        </w:rPr>
-        <w:t>d.conditions.GEC</w:t>
-      </w:r>
-      <w:proofErr w:type="spellEnd"/>
-      <w:r>
-        <w:rPr>
-          <w:u w:val="single"/>
-        </w:rPr>
-        <w:t>[</w:t>
-      </w:r>
-      <w:proofErr w:type="spellStart"/>
-      <w:r>
-        <w:rPr>
-          <w:u w:val="single"/>
-        </w:rPr>
-        <w:t>i</w:t>
-      </w:r>
-      <w:proofErr w:type="spellEnd"/>
-      <w:r>
-        <w:rPr>
-          <w:u w:val="single"/>
-        </w:rPr>
-        <w:t>].condition}</w:t>
+        <w:t>{d.conditions.GEC[i].condition}</w:t>
       </w:r>
     </w:p>
     <w:p>
@@ -1621,40 +1056,17 @@
       <w:r>
         <w:t>{</w:t>
       </w:r>
-      <w:proofErr w:type="spellStart"/>
       <w:r>
         <w:t>d.conditions.</w:t>
       </w:r>
       <w:r>
         <w:t>GEC</w:t>
       </w:r>
-      <w:proofErr w:type="spellEnd"/>
-      <w:r>
-        <w:t>[</w:t>
-      </w:r>
-      <w:proofErr w:type="spellStart"/>
-      <w:r>
-        <w:t>i</w:t>
-      </w:r>
-      <w:proofErr w:type="spellEnd"/>
-      <w:r>
-        <w:t>].</w:t>
-      </w:r>
-      <w:proofErr w:type="spellStart"/>
-      <w:r>
-        <w:t>sub_conditions</w:t>
-      </w:r>
-      <w:proofErr w:type="spellEnd"/>
-      <w:r>
-        <w:t>[</w:t>
-      </w:r>
-      <w:proofErr w:type="spellStart"/>
-      <w:r>
-        <w:t>i</w:t>
-      </w:r>
-      <w:proofErr w:type="spellEnd"/>
-      <w:r>
-        <w:t>].condition</w:t>
+      <w:r>
+        <w:t>[i].</w:t>
+      </w:r>
+      <w:r>
+        <w:t>sub_conditions[i].condition</w:t>
       </w:r>
       <w:r>
         <w:t>}</w:t>
@@ -1726,34 +1138,13 @@
         <w:spacing w:before="160" w:line="276" w:lineRule="auto"/>
       </w:pPr>
       <w:r>
-        <w:t>{</w:t>
-      </w:r>
-      <w:proofErr w:type="spellStart"/>
-      <w:r>
-        <w:t>d.conditions.</w:t>
+        <w:t>{d.conditions.</w:t>
       </w:r>
       <w:r>
         <w:t>GEC</w:t>
       </w:r>
-      <w:proofErr w:type="spellEnd"/>
-      <w:r>
-        <w:t>[</w:t>
-      </w:r>
-      <w:proofErr w:type="spellStart"/>
-      <w:r>
-        <w:t>i</w:t>
-      </w:r>
-      <w:proofErr w:type="spellEnd"/>
-      <w:r>
-        <w:t>].</w:t>
-      </w:r>
-      <w:proofErr w:type="spellStart"/>
-      <w:r>
-        <w:t>sub_conditions</w:t>
-      </w:r>
-      <w:proofErr w:type="spellEnd"/>
-      <w:r>
-        <w:t>[i</w:t>
+      <w:r>
+        <w:t>[i].sub_conditions[i</w:t>
       </w:r>
       <w:r>
         <w:t>+1</w:t>
@@ -1781,21 +1172,7 @@
         <w:rPr>
           <w:u w:val="single"/>
         </w:rPr>
-        <w:t>{</w:t>
-      </w:r>
-      <w:proofErr w:type="spellStart"/>
-      <w:r>
-        <w:rPr>
-          <w:u w:val="single"/>
-        </w:rPr>
-        <w:t>d.conditions.GEC</w:t>
-      </w:r>
-      <w:proofErr w:type="spellEnd"/>
-      <w:r>
-        <w:rPr>
-          <w:u w:val="single"/>
-        </w:rPr>
-        <w:t>[i+1].condition}</w:t>
+        <w:t>{d.conditions.GEC[i+1].condition}</w:t>
       </w:r>
     </w:p>
     <w:p>
@@ -1829,41 +1206,19 @@
         <w:rPr>
           <w:u w:val="single"/>
         </w:rPr>
-        <w:t>{</w:t>
-      </w:r>
-      <w:proofErr w:type="spellStart"/>
+        <w:t>{d.conditions.</w:t>
+      </w:r>
       <w:r>
         <w:rPr>
           <w:u w:val="single"/>
         </w:rPr>
-        <w:t>d.conditions.</w:t>
+        <w:t>HSC</w:t>
       </w:r>
       <w:r>
         <w:rPr>
           <w:u w:val="single"/>
         </w:rPr>
-        <w:t>HSC</w:t>
-      </w:r>
-      <w:proofErr w:type="spellEnd"/>
-      <w:r>
-        <w:rPr>
-          <w:u w:val="single"/>
-        </w:rPr>
-        <w:t>[</w:t>
-      </w:r>
-      <w:proofErr w:type="spellStart"/>
-      <w:r>
-        <w:rPr>
-          <w:u w:val="single"/>
-        </w:rPr>
-        <w:t>i</w:t>
-      </w:r>
-      <w:proofErr w:type="spellEnd"/>
-      <w:r>
-        <w:rPr>
-          <w:u w:val="single"/>
-        </w:rPr>
-        <w:t>].condition}</w:t>
+        <w:t>[i].condition}</w:t>
       </w:r>
     </w:p>
     <w:p>
@@ -1878,40 +1233,17 @@
       <w:r>
         <w:t>{</w:t>
       </w:r>
-      <w:proofErr w:type="spellStart"/>
       <w:r>
         <w:t>d.conditions.</w:t>
       </w:r>
       <w:r>
         <w:t>HSC</w:t>
       </w:r>
-      <w:proofErr w:type="spellEnd"/>
-      <w:r>
-        <w:t>[</w:t>
-      </w:r>
-      <w:proofErr w:type="spellStart"/>
-      <w:r>
-        <w:t>i</w:t>
-      </w:r>
-      <w:proofErr w:type="spellEnd"/>
-      <w:r>
-        <w:t>].</w:t>
-      </w:r>
-      <w:proofErr w:type="spellStart"/>
-      <w:r>
-        <w:t>sub_conditions</w:t>
-      </w:r>
-      <w:proofErr w:type="spellEnd"/>
-      <w:r>
-        <w:t>[</w:t>
-      </w:r>
-      <w:proofErr w:type="spellStart"/>
-      <w:r>
-        <w:t>i</w:t>
-      </w:r>
-      <w:proofErr w:type="spellEnd"/>
-      <w:r>
-        <w:t>].condition</w:t>
+      <w:r>
+        <w:t>[i].</w:t>
+      </w:r>
+      <w:r>
+        <w:t>sub_conditions[i].condition</w:t>
       </w:r>
       <w:r>
         <w:t>}</w:t>
@@ -1983,34 +1315,13 @@
         <w:spacing w:before="160" w:line="276" w:lineRule="auto"/>
       </w:pPr>
       <w:r>
-        <w:t>{</w:t>
-      </w:r>
-      <w:proofErr w:type="spellStart"/>
-      <w:r>
-        <w:t>d.conditions.</w:t>
+        <w:t>{d.conditions.</w:t>
       </w:r>
       <w:r>
         <w:t>HSC</w:t>
       </w:r>
-      <w:proofErr w:type="spellEnd"/>
-      <w:r>
-        <w:t>[</w:t>
-      </w:r>
-      <w:proofErr w:type="spellStart"/>
-      <w:r>
-        <w:t>i</w:t>
-      </w:r>
-      <w:proofErr w:type="spellEnd"/>
-      <w:r>
-        <w:t>].</w:t>
-      </w:r>
-      <w:proofErr w:type="spellStart"/>
-      <w:r>
-        <w:t>sub_conditions</w:t>
-      </w:r>
-      <w:proofErr w:type="spellEnd"/>
-      <w:r>
-        <w:t>[i</w:t>
+      <w:r>
+        <w:t>[i].sub_conditions[i</w:t>
       </w:r>
       <w:r>
         <w:t>+1</w:t>
@@ -2038,22 +1349,14 @@
         <w:rPr>
           <w:u w:val="single"/>
         </w:rPr>
-        <w:t>{</w:t>
-      </w:r>
-      <w:proofErr w:type="spellStart"/>
+        <w:t>{d.conditions.</w:t>
+      </w:r>
       <w:r>
         <w:rPr>
           <w:u w:val="single"/>
         </w:rPr>
-        <w:t>d.conditions.</w:t>
-      </w:r>
-      <w:r>
-        <w:rPr>
-          <w:u w:val="single"/>
-        </w:rPr>
         <w:t>HSC</w:t>
       </w:r>
-      <w:proofErr w:type="spellEnd"/>
       <w:r>
         <w:rPr>
           <w:u w:val="single"/>
@@ -2092,35 +1395,7 @@
         <w:rPr>
           <w:u w:val="single"/>
         </w:rPr>
-        <w:t>{</w:t>
-      </w:r>
-      <w:proofErr w:type="spellStart"/>
-      <w:r>
-        <w:rPr>
-          <w:u w:val="single"/>
-        </w:rPr>
-        <w:t>d.conditions.GEC</w:t>
-      </w:r>
-      <w:proofErr w:type="spellEnd"/>
-      <w:r>
-        <w:rPr>
-          <w:u w:val="single"/>
-        </w:rPr>
-        <w:t>[</w:t>
-      </w:r>
-      <w:proofErr w:type="spellStart"/>
-      <w:r>
-        <w:rPr>
-          <w:u w:val="single"/>
-        </w:rPr>
-        <w:t>i</w:t>
-      </w:r>
-      <w:proofErr w:type="spellEnd"/>
-      <w:r>
-        <w:rPr>
-          <w:u w:val="single"/>
-        </w:rPr>
-        <w:t>].condition}</w:t>
+        <w:t>{d.conditions.GEC[i].condition}</w:t>
       </w:r>
     </w:p>
     <w:p>
@@ -2135,40 +1410,17 @@
       <w:r>
         <w:t>{</w:t>
       </w:r>
-      <w:proofErr w:type="spellStart"/>
       <w:r>
         <w:t>d.conditions.</w:t>
       </w:r>
       <w:r>
         <w:t>GEC</w:t>
       </w:r>
-      <w:proofErr w:type="spellEnd"/>
-      <w:r>
-        <w:t>[</w:t>
-      </w:r>
-      <w:proofErr w:type="spellStart"/>
-      <w:r>
-        <w:t>i</w:t>
-      </w:r>
-      <w:proofErr w:type="spellEnd"/>
-      <w:r>
-        <w:t>].</w:t>
-      </w:r>
-      <w:proofErr w:type="spellStart"/>
-      <w:r>
-        <w:t>sub_conditions</w:t>
-      </w:r>
-      <w:proofErr w:type="spellEnd"/>
-      <w:r>
-        <w:t>[</w:t>
-      </w:r>
-      <w:proofErr w:type="spellStart"/>
-      <w:r>
-        <w:t>i</w:t>
-      </w:r>
-      <w:proofErr w:type="spellEnd"/>
-      <w:r>
-        <w:t>].condition</w:t>
+      <w:r>
+        <w:t>[i].</w:t>
+      </w:r>
+      <w:r>
+        <w:t>sub_conditions[i].condition</w:t>
       </w:r>
       <w:r>
         <w:t>}</w:t>
@@ -2240,34 +1492,13 @@
         <w:spacing w:before="160" w:line="276" w:lineRule="auto"/>
       </w:pPr>
       <w:r>
-        <w:t>{</w:t>
-      </w:r>
-      <w:proofErr w:type="spellStart"/>
-      <w:r>
-        <w:t>d.conditions.</w:t>
+        <w:t>{d.conditions.</w:t>
       </w:r>
       <w:r>
         <w:t>GEC</w:t>
       </w:r>
-      <w:proofErr w:type="spellEnd"/>
-      <w:r>
-        <w:t>[</w:t>
-      </w:r>
-      <w:proofErr w:type="spellStart"/>
-      <w:r>
-        <w:t>i</w:t>
-      </w:r>
-      <w:proofErr w:type="spellEnd"/>
-      <w:r>
-        <w:t>].</w:t>
-      </w:r>
-      <w:proofErr w:type="spellStart"/>
-      <w:r>
-        <w:t>sub_conditions</w:t>
-      </w:r>
-      <w:proofErr w:type="spellEnd"/>
-      <w:r>
-        <w:t>[i</w:t>
+      <w:r>
+        <w:t>[i].sub_conditions[i</w:t>
       </w:r>
       <w:r>
         <w:t>+1</w:t>
@@ -2295,21 +1526,7 @@
         <w:rPr>
           <w:u w:val="single"/>
         </w:rPr>
-        <w:t>{</w:t>
-      </w:r>
-      <w:proofErr w:type="spellStart"/>
-      <w:r>
-        <w:rPr>
-          <w:u w:val="single"/>
-        </w:rPr>
-        <w:t>d.conditions.GEC</w:t>
-      </w:r>
-      <w:proofErr w:type="spellEnd"/>
-      <w:r>
-        <w:rPr>
-          <w:u w:val="single"/>
-        </w:rPr>
-        <w:t>[i+1].condition}</w:t>
+        <w:t>{d.conditions.GEC[i+1].condition}</w:t>
       </w:r>
     </w:p>
     <w:p>
@@ -2343,41 +1560,19 @@
         <w:rPr>
           <w:u w:val="single"/>
         </w:rPr>
-        <w:t>{</w:t>
-      </w:r>
-      <w:proofErr w:type="spellStart"/>
+        <w:t>{d.conditions.</w:t>
+      </w:r>
       <w:r>
         <w:rPr>
           <w:u w:val="single"/>
         </w:rPr>
-        <w:t>d.conditions.</w:t>
+        <w:t>ELC</w:t>
       </w:r>
       <w:r>
         <w:rPr>
           <w:u w:val="single"/>
         </w:rPr>
-        <w:t>ELC</w:t>
-      </w:r>
-      <w:proofErr w:type="spellEnd"/>
-      <w:r>
-        <w:rPr>
-          <w:u w:val="single"/>
-        </w:rPr>
-        <w:t>[</w:t>
-      </w:r>
-      <w:proofErr w:type="spellStart"/>
-      <w:r>
-        <w:rPr>
-          <w:u w:val="single"/>
-        </w:rPr>
-        <w:t>i</w:t>
-      </w:r>
-      <w:proofErr w:type="spellEnd"/>
-      <w:r>
-        <w:rPr>
-          <w:u w:val="single"/>
-        </w:rPr>
-        <w:t>].condition}</w:t>
+        <w:t>[i].condition}</w:t>
       </w:r>
     </w:p>
     <w:p>
@@ -2392,40 +1587,17 @@
       <w:r>
         <w:t>{</w:t>
       </w:r>
-      <w:proofErr w:type="spellStart"/>
       <w:r>
         <w:t>d.conditions.</w:t>
       </w:r>
       <w:r>
         <w:t>ELC</w:t>
       </w:r>
-      <w:proofErr w:type="spellEnd"/>
-      <w:r>
-        <w:t>[</w:t>
-      </w:r>
-      <w:proofErr w:type="spellStart"/>
-      <w:r>
-        <w:t>i</w:t>
-      </w:r>
-      <w:proofErr w:type="spellEnd"/>
-      <w:r>
-        <w:t>].</w:t>
-      </w:r>
-      <w:proofErr w:type="spellStart"/>
-      <w:r>
-        <w:t>sub_conditions</w:t>
-      </w:r>
-      <w:proofErr w:type="spellEnd"/>
-      <w:r>
-        <w:t>[</w:t>
-      </w:r>
-      <w:proofErr w:type="spellStart"/>
-      <w:r>
-        <w:t>i</w:t>
-      </w:r>
-      <w:proofErr w:type="spellEnd"/>
-      <w:r>
-        <w:t>].condition</w:t>
+      <w:r>
+        <w:t>[i].</w:t>
+      </w:r>
+      <w:r>
+        <w:t>sub_conditions[i].condition</w:t>
       </w:r>
       <w:r>
         <w:t>}</w:t>
@@ -2498,34 +1670,13 @@
       </w:pPr>
       <w:r>
         <w:lastRenderedPageBreak/>
-        <w:t>{</w:t>
-      </w:r>
-      <w:proofErr w:type="spellStart"/>
-      <w:r>
-        <w:t>d.conditions.</w:t>
+        <w:t>{d.conditions.</w:t>
       </w:r>
       <w:r>
         <w:t>ELC</w:t>
       </w:r>
-      <w:proofErr w:type="spellEnd"/>
-      <w:r>
-        <w:t>[</w:t>
-      </w:r>
-      <w:proofErr w:type="spellStart"/>
-      <w:r>
-        <w:t>i</w:t>
-      </w:r>
-      <w:proofErr w:type="spellEnd"/>
-      <w:r>
-        <w:t>].</w:t>
-      </w:r>
-      <w:proofErr w:type="spellStart"/>
-      <w:r>
-        <w:t>sub_conditions</w:t>
-      </w:r>
-      <w:proofErr w:type="spellEnd"/>
-      <w:r>
-        <w:t>[i</w:t>
+      <w:r>
+        <w:t>[i].sub_conditions[i</w:t>
       </w:r>
       <w:r>
         <w:t>+1</w:t>
@@ -2553,22 +1704,14 @@
         <w:rPr>
           <w:u w:val="single"/>
         </w:rPr>
-        <w:t>{</w:t>
-      </w:r>
-      <w:proofErr w:type="spellStart"/>
+        <w:t>{d.conditions.</w:t>
+      </w:r>
       <w:r>
         <w:rPr>
           <w:u w:val="single"/>
         </w:rPr>
-        <w:t>d.conditions.</w:t>
-      </w:r>
-      <w:r>
-        <w:rPr>
-          <w:u w:val="single"/>
-        </w:rPr>
         <w:t>ELC</w:t>
       </w:r>
-      <w:proofErr w:type="spellEnd"/>
       <w:r>
         <w:rPr>
           <w:u w:val="single"/>
@@ -2607,41 +1750,19 @@
         <w:rPr>
           <w:u w:val="single"/>
         </w:rPr>
-        <w:t>{</w:t>
-      </w:r>
-      <w:proofErr w:type="spellStart"/>
+        <w:t>{d.conditions.</w:t>
+      </w:r>
       <w:r>
         <w:rPr>
           <w:u w:val="single"/>
         </w:rPr>
-        <w:t>d.conditions.</w:t>
+        <w:t>RCC</w:t>
       </w:r>
       <w:r>
         <w:rPr>
           <w:u w:val="single"/>
         </w:rPr>
-        <w:t>RCC</w:t>
-      </w:r>
-      <w:proofErr w:type="spellEnd"/>
-      <w:r>
-        <w:rPr>
-          <w:u w:val="single"/>
-        </w:rPr>
-        <w:t>[</w:t>
-      </w:r>
-      <w:proofErr w:type="spellStart"/>
-      <w:r>
-        <w:rPr>
-          <w:u w:val="single"/>
-        </w:rPr>
-        <w:t>i</w:t>
-      </w:r>
-      <w:proofErr w:type="spellEnd"/>
-      <w:r>
-        <w:rPr>
-          <w:u w:val="single"/>
-        </w:rPr>
-        <w:t>].condition}</w:t>
+        <w:t>[i].condition}</w:t>
       </w:r>
     </w:p>
     <w:p>
@@ -2656,40 +1777,17 @@
       <w:r>
         <w:t>{</w:t>
       </w:r>
-      <w:proofErr w:type="spellStart"/>
       <w:r>
         <w:t>d.conditions.</w:t>
       </w:r>
       <w:r>
         <w:t>RCC</w:t>
       </w:r>
-      <w:proofErr w:type="spellEnd"/>
-      <w:r>
-        <w:t>[</w:t>
-      </w:r>
-      <w:proofErr w:type="spellStart"/>
-      <w:r>
-        <w:t>i</w:t>
-      </w:r>
-      <w:proofErr w:type="spellEnd"/>
-      <w:r>
-        <w:t>].</w:t>
-      </w:r>
-      <w:proofErr w:type="spellStart"/>
-      <w:r>
-        <w:t>sub_conditions</w:t>
-      </w:r>
-      <w:proofErr w:type="spellEnd"/>
-      <w:r>
-        <w:t>[</w:t>
-      </w:r>
-      <w:proofErr w:type="spellStart"/>
-      <w:r>
-        <w:t>i</w:t>
-      </w:r>
-      <w:proofErr w:type="spellEnd"/>
-      <w:r>
-        <w:t>].condition</w:t>
+      <w:r>
+        <w:t>[i].</w:t>
+      </w:r>
+      <w:r>
+        <w:t>sub_conditions[i].condition</w:t>
       </w:r>
       <w:r>
         <w:t>}</w:t>
@@ -2761,34 +1859,13 @@
         <w:spacing w:before="160" w:line="276" w:lineRule="auto"/>
       </w:pPr>
       <w:r>
-        <w:t>{</w:t>
-      </w:r>
-      <w:proofErr w:type="spellStart"/>
-      <w:r>
-        <w:t>d.conditions.</w:t>
+        <w:t>{d.conditions.</w:t>
       </w:r>
       <w:r>
         <w:t>RCC</w:t>
       </w:r>
-      <w:proofErr w:type="spellEnd"/>
-      <w:r>
-        <w:t>[</w:t>
-      </w:r>
-      <w:proofErr w:type="spellStart"/>
-      <w:r>
-        <w:t>i</w:t>
-      </w:r>
-      <w:proofErr w:type="spellEnd"/>
-      <w:r>
-        <w:t>].</w:t>
-      </w:r>
-      <w:proofErr w:type="spellStart"/>
-      <w:r>
-        <w:t>sub_conditions</w:t>
-      </w:r>
-      <w:proofErr w:type="spellEnd"/>
-      <w:r>
-        <w:t>[i</w:t>
+      <w:r>
+        <w:t>[i].sub_conditions[i</w:t>
       </w:r>
       <w:r>
         <w:t>+1</w:t>
@@ -2816,22 +1893,14 @@
         <w:rPr>
           <w:u w:val="single"/>
         </w:rPr>
-        <w:t>{</w:t>
-      </w:r>
-      <w:proofErr w:type="spellStart"/>
+        <w:t>{d.conditions.</w:t>
+      </w:r>
       <w:r>
         <w:rPr>
           <w:u w:val="single"/>
         </w:rPr>
-        <w:t>d.conditions.</w:t>
-      </w:r>
-      <w:r>
-        <w:rPr>
-          <w:u w:val="single"/>
-        </w:rPr>
         <w:t>RCC</w:t>
       </w:r>
-      <w:proofErr w:type="spellEnd"/>
       <w:r>
         <w:rPr>
           <w:u w:val="single"/>
@@ -2870,41 +1939,19 @@
         <w:rPr>
           <w:u w:val="single"/>
         </w:rPr>
-        <w:t>{</w:t>
-      </w:r>
-      <w:proofErr w:type="spellStart"/>
+        <w:t>{d.conditions.</w:t>
+      </w:r>
       <w:r>
         <w:rPr>
           <w:u w:val="single"/>
         </w:rPr>
-        <w:t>d.conditions.</w:t>
+        <w:t>ADC</w:t>
       </w:r>
       <w:r>
         <w:rPr>
           <w:u w:val="single"/>
         </w:rPr>
-        <w:t>ADC</w:t>
-      </w:r>
-      <w:proofErr w:type="spellEnd"/>
-      <w:r>
-        <w:rPr>
-          <w:u w:val="single"/>
-        </w:rPr>
-        <w:t>[</w:t>
-      </w:r>
-      <w:proofErr w:type="spellStart"/>
-      <w:r>
-        <w:rPr>
-          <w:u w:val="single"/>
-        </w:rPr>
-        <w:t>i</w:t>
-      </w:r>
-      <w:proofErr w:type="spellEnd"/>
-      <w:r>
-        <w:rPr>
-          <w:u w:val="single"/>
-        </w:rPr>
-        <w:t>].condition}</w:t>
+        <w:t>[i].condition}</w:t>
       </w:r>
     </w:p>
     <w:p>
@@ -2919,40 +1966,17 @@
       <w:r>
         <w:t>{</w:t>
       </w:r>
-      <w:proofErr w:type="spellStart"/>
       <w:r>
         <w:t>d.conditions.</w:t>
       </w:r>
       <w:r>
         <w:t>ADC</w:t>
       </w:r>
-      <w:proofErr w:type="spellEnd"/>
-      <w:r>
-        <w:t>[</w:t>
-      </w:r>
-      <w:proofErr w:type="spellStart"/>
-      <w:r>
-        <w:t>i</w:t>
-      </w:r>
-      <w:proofErr w:type="spellEnd"/>
-      <w:r>
-        <w:t>].</w:t>
-      </w:r>
-      <w:proofErr w:type="spellStart"/>
-      <w:r>
-        <w:t>sub_conditions</w:t>
-      </w:r>
-      <w:proofErr w:type="spellEnd"/>
-      <w:r>
-        <w:t>[</w:t>
-      </w:r>
-      <w:proofErr w:type="spellStart"/>
-      <w:r>
-        <w:t>i</w:t>
-      </w:r>
-      <w:proofErr w:type="spellEnd"/>
-      <w:r>
-        <w:t>].condition</w:t>
+      <w:r>
+        <w:t>[i].</w:t>
+      </w:r>
+      <w:r>
+        <w:t>sub_conditions[i].condition</w:t>
       </w:r>
       <w:r>
         <w:t>}</w:t>
@@ -3024,34 +2048,13 @@
         <w:spacing w:before="160" w:line="276" w:lineRule="auto"/>
       </w:pPr>
       <w:r>
-        <w:t>{</w:t>
-      </w:r>
-      <w:proofErr w:type="spellStart"/>
-      <w:r>
-        <w:t>d.conditions.</w:t>
+        <w:t>{d.conditions.</w:t>
       </w:r>
       <w:r>
         <w:t>ADC</w:t>
       </w:r>
-      <w:proofErr w:type="spellEnd"/>
-      <w:r>
-        <w:t>[</w:t>
-      </w:r>
-      <w:proofErr w:type="spellStart"/>
-      <w:r>
-        <w:t>i</w:t>
-      </w:r>
-      <w:proofErr w:type="spellEnd"/>
-      <w:r>
-        <w:t>].</w:t>
-      </w:r>
-      <w:proofErr w:type="spellStart"/>
-      <w:r>
-        <w:t>sub_conditions</w:t>
-      </w:r>
-      <w:proofErr w:type="spellEnd"/>
-      <w:r>
-        <w:t>[i</w:t>
+      <w:r>
+        <w:t>[i].sub_conditions[i</w:t>
       </w:r>
       <w:r>
         <w:t>+1</w:t>
@@ -3079,22 +2082,14 @@
         <w:rPr>
           <w:u w:val="single"/>
         </w:rPr>
-        <w:t>{</w:t>
-      </w:r>
-      <w:proofErr w:type="spellStart"/>
+        <w:t>{d.conditions.</w:t>
+      </w:r>
       <w:r>
         <w:rPr>
           <w:u w:val="single"/>
         </w:rPr>
-        <w:t>d.conditions.</w:t>
-      </w:r>
-      <w:r>
-        <w:rPr>
-          <w:u w:val="single"/>
-        </w:rPr>
         <w:t>ADC</w:t>
       </w:r>
-      <w:proofErr w:type="spellEnd"/>
       <w:r>
         <w:rPr>
           <w:u w:val="single"/>

</xml_diff>

<commit_message>
Create "issuing inspector" that is assignable in a NoW and signature used to sign permit
</commit_message>
<xml_diff>
--- a/services/core-api/app/templates/permit/Permit Template.docx
+++ b/services/core-api/app/templates/permit/Permit Template.docx
@@ -872,7 +872,6 @@
         <w:spacing w:line="276" w:lineRule="auto"/>
         <w:jc w:val="right"/>
         <w:rPr>
-          <w:b/>
           <w:color w:val="000000" w:themeColor="text1"/>
         </w:rPr>
       </w:pPr>
@@ -903,7 +902,7 @@
           <w:b/>
           <w:color w:val="000000" w:themeColor="text1"/>
         </w:rPr>
-        <w:t>inspector_signature</w:t>
+        <w:t>issuing_inspector_signature</w:t>
       </w:r>
       <w:proofErr w:type="spellEnd"/>
       <w:r>
@@ -913,15 +912,13 @@
         </w:rPr>
         <w:t>}</w:t>
       </w:r>
-    </w:p>
-    <w:p>
-      <w:pPr>
-        <w:spacing w:line="276" w:lineRule="auto"/>
-        <w:jc w:val="left"/>
-        <w:rPr>
-          <w:color w:val="000000" w:themeColor="text1"/>
-        </w:rPr>
-      </w:pPr>
+      <w:r>
+        <w:rPr>
+          <w:b/>
+          <w:color w:val="000000" w:themeColor="text1"/>
+        </w:rPr>
+        <w:br/>
+      </w:r>
       <w:r>
         <w:rPr>
           <w:color w:val="000000" w:themeColor="text1"/>

</xml_diff>

<commit_message>
Render either draft/active/remitted permit
</commit_message>
<xml_diff>
--- a/services/core-api/app/templates/permit/Permit Template.docx
+++ b/services/core-api/app/templates/permit/Permit Template.docx
@@ -470,7 +470,6 @@
         <w:t>{</w:t>
       </w:r>
       <w:proofErr w:type="spellStart"/>
-      <w:proofErr w:type="gramStart"/>
       <w:r>
         <w:rPr>
           <w:color w:val="000000" w:themeColor="text1"/>
@@ -487,14 +486,7 @@
         <w:rPr>
           <w:color w:val="000000" w:themeColor="text1"/>
         </w:rPr>
-        <w:t>original</w:t>
-      </w:r>
-      <w:proofErr w:type="gramEnd"/>
-      <w:r>
-        <w:rPr>
-          <w:color w:val="000000" w:themeColor="text1"/>
-        </w:rPr>
-        <w:t>_permit_issue_date</w:t>
+        <w:t>original_permit_issue_date</w:t>
       </w:r>
       <w:proofErr w:type="spellEnd"/>
       <w:r>
@@ -527,21 +519,7 @@
         <w:rPr>
           <w:color w:val="000000" w:themeColor="text1"/>
         </w:rPr>
-        <w:t>{</w:t>
-      </w:r>
-      <w:proofErr w:type="gramStart"/>
-      <w:r>
-        <w:rPr>
-          <w:color w:val="000000" w:themeColor="text1"/>
-        </w:rPr>
-        <w:t>d.issue</w:t>
-      </w:r>
-      <w:proofErr w:type="gramEnd"/>
-      <w:r>
-        <w:rPr>
-          <w:color w:val="000000" w:themeColor="text1"/>
-        </w:rPr>
-        <w:t>_date}</w:t>
+        <w:t>{d.issue_date}</w:t>
       </w:r>
       <w:r>
         <w:rPr>
@@ -569,19 +547,11 @@
         <w:t>Issued Date: {</w:t>
       </w:r>
       <w:proofErr w:type="spellStart"/>
-      <w:proofErr w:type="gramStart"/>
-      <w:r>
-        <w:rPr>
-          <w:color w:val="000000" w:themeColor="text1"/>
-        </w:rPr>
-        <w:t>d.issue</w:t>
-      </w:r>
-      <w:proofErr w:type="gramEnd"/>
-      <w:r>
-        <w:rPr>
-          <w:color w:val="000000" w:themeColor="text1"/>
-        </w:rPr>
-        <w:t>_date</w:t>
+      <w:r>
+        <w:rPr>
+          <w:color w:val="000000" w:themeColor="text1"/>
+        </w:rPr>
+        <w:t>d.issue_date</w:t>
       </w:r>
       <w:proofErr w:type="spellEnd"/>
       <w:r>
@@ -638,19 +608,11 @@
         <w:t>Authorization Expiry Date: {</w:t>
       </w:r>
       <w:proofErr w:type="spellStart"/>
-      <w:proofErr w:type="gramStart"/>
-      <w:r>
-        <w:rPr>
-          <w:color w:val="000000" w:themeColor="text1"/>
-        </w:rPr>
-        <w:t>d.auth</w:t>
-      </w:r>
-      <w:proofErr w:type="gramEnd"/>
-      <w:r>
-        <w:rPr>
-          <w:color w:val="000000" w:themeColor="text1"/>
-        </w:rPr>
-        <w:t>_end_date</w:t>
+      <w:r>
+        <w:rPr>
+          <w:color w:val="000000" w:themeColor="text1"/>
+        </w:rPr>
+        <w:t>d.auth_end_date</w:t>
       </w:r>
       <w:proofErr w:type="spellEnd"/>
       <w:r>
@@ -748,23 +710,13 @@
         <w:t>{</w:t>
       </w:r>
       <w:proofErr w:type="spellStart"/>
-      <w:proofErr w:type="gramStart"/>
       <w:r>
         <w:rPr>
           <w:b/>
           <w:bCs/>
           <w:color w:val="000000" w:themeColor="text1"/>
         </w:rPr>
-        <w:t>d.permit</w:t>
-      </w:r>
-      <w:proofErr w:type="gramEnd"/>
-      <w:r>
-        <w:rPr>
-          <w:b/>
-          <w:bCs/>
-          <w:color w:val="000000" w:themeColor="text1"/>
-        </w:rPr>
-        <w:t>_number</w:t>
+        <w:t>d.permit_number</w:t>
       </w:r>
       <w:proofErr w:type="spellEnd"/>
       <w:r>
@@ -798,16 +750,7 @@
           <w:bCs/>
           <w:color w:val="000000" w:themeColor="text1"/>
         </w:rPr>
-        <w:t>. (All previously approved works systems are hereby transferred under this permit</w:t>
-      </w:r>
-      <w:proofErr w:type="gramStart"/>
-      <w:r>
-        <w:rPr>
-          <w:b/>
-          <w:bCs/>
-          <w:color w:val="000000" w:themeColor="text1"/>
-        </w:rPr>
-        <w:t>.)</w:t>
+        <w:t>. (All previously approved works systems are hereby transferred under this permit.)</w:t>
       </w:r>
       <w:r>
         <w:rPr>
@@ -820,7 +763,6 @@
         <w:t>{</w:t>
       </w:r>
       <w:proofErr w:type="spellStart"/>
-      <w:proofErr w:type="gramEnd"/>
       <w:r>
         <w:rPr>
           <w:rFonts w:ascii="Times New Roman" w:eastAsia="Times New Roman" w:hAnsi="Times New Roman" w:cs="Times New Roman"/>
@@ -861,14 +803,7 @@
         <w:rPr>
           <w:color w:val="000000" w:themeColor="text1"/>
         </w:rPr>
-        <w:t>d.is_</w:t>
-      </w:r>
-      <w:proofErr w:type="gramStart"/>
-      <w:r>
-        <w:rPr>
-          <w:color w:val="000000" w:themeColor="text1"/>
-        </w:rPr>
-        <w:t>amendment</w:t>
+        <w:t>d.is_amendment</w:t>
       </w:r>
       <w:r>
         <w:rPr>
@@ -883,7 +818,6 @@
         <w:t>ifEQ</w:t>
       </w:r>
       <w:proofErr w:type="spellEnd"/>
-      <w:proofErr w:type="gramEnd"/>
       <w:r>
         <w:rPr>
           <w:color w:val="000000" w:themeColor="text1"/>
@@ -969,7 +903,7 @@
     </w:p>
     <w:p>
       <w:pPr>
-        <w:spacing w:line="276" w:lineRule="auto"/>
+        <w:spacing w:after="0" w:line="276" w:lineRule="auto"/>
         <w:jc w:val="right"/>
         <w:rPr>
           <w:bCs/>

</xml_diff>

<commit_message>
Revert "Merge commit '68531341b399a811da9dd33cd0c3b1bf3464289f' into feature/MDS-3113-Allow-users-to-delete-documents-uploaded-to-a-NOW"
This reverts commit 7f02f4c721d2204c9d2d79b85cbc69ab2dbc129d, reversing
changes made to 3e23de0deb31230a14e1fc2a35bd1eb48cfefa5d.
</commit_message>
<xml_diff>
--- a/services/core-api/app/templates/permit/Permit Template.docx
+++ b/services/core-api/app/templates/permit/Permit Template.docx
@@ -3601,12 +3601,7 @@
       </w:r>
     </w:p>
     <w:sectPr>
-      <w:headerReference w:type="even" r:id="rId8"/>
-      <w:headerReference w:type="default" r:id="rId9"/>
-      <w:footerReference w:type="even" r:id="rId10"/>
-      <w:footerReference w:type="default" r:id="rId11"/>
-      <w:headerReference w:type="first" r:id="rId12"/>
-      <w:footerReference w:type="first" r:id="rId13"/>
+      <w:headerReference w:type="default" r:id="rId8"/>
       <w:pgSz w:w="12240" w:h="15840"/>
       <w:pgMar w:top="1440" w:right="1440" w:bottom="1440" w:left="1440" w:header="708" w:footer="708" w:gutter="0"/>
       <w:cols w:space="708"/>
@@ -3635,36 +3630,6 @@
 </w:endnotes>
 </file>
 
-<file path=word/footer1.xml><?xml version="1.0" encoding="utf-8"?>
-<w:ftr xmlns:wpc="http://schemas.microsoft.com/office/word/2010/wordprocessingCanvas" xmlns:cx="http://schemas.microsoft.com/office/drawing/2014/chartex" xmlns:cx1="http://schemas.microsoft.com/office/drawing/2015/9/8/chartex" xmlns:cx2="http://schemas.microsoft.com/office/drawing/2015/10/21/chartex" xmlns:cx3="http://schemas.microsoft.com/office/drawing/2016/5/9/chartex" xmlns:cx4="http://schemas.microsoft.com/office/drawing/2016/5/10/chartex" xmlns:cx5="http://schemas.microsoft.com/office/drawing/2016/5/11/chartex" xmlns:cx6="http://schemas.microsoft.com/office/drawing/2016/5/12/chartex" xmlns:cx7="http://schemas.microsoft.com/office/drawing/2016/5/13/chartex" xmlns:cx8="http://schemas.microsoft.com/office/drawing/2016/5/14/chartex" xmlns:mc="http://schemas.openxmlformats.org/markup-compatibility/2006" xmlns:aink="http://schemas.microsoft.com/office/drawing/2016/ink" xmlns:am3d="http://schemas.microsoft.com/office/drawing/2017/model3d" xmlns:o="urn:schemas-microsoft-com:office:office" xmlns:r="http://schemas.openxmlformats.org/officeDocument/2006/relationships" xmlns:m="http://schemas.openxmlformats.org/officeDocument/2006/math" xmlns:v="urn:schemas-microsoft-com:vml" xmlns:wp14="http://schemas.microsoft.com/office/word/2010/wordprocessingDrawing" xmlns:wp="http://schemas.openxmlformats.org/drawingml/2006/wordprocessingDrawing" xmlns:w10="urn:schemas-microsoft-com:office:word" xmlns:w="http://schemas.openxmlformats.org/wordprocessingml/2006/main" xmlns:w14="http://schemas.microsoft.com/office/word/2010/wordml" xmlns:w15="http://schemas.microsoft.com/office/word/2012/wordml" xmlns:w16cex="http://schemas.microsoft.com/office/word/2018/wordml/cex" xmlns:w16cid="http://schemas.microsoft.com/office/word/2016/wordml/cid" xmlns:w16="http://schemas.microsoft.com/office/word/2018/wordml" xmlns:w16se="http://schemas.microsoft.com/office/word/2015/wordml/symex" xmlns:wpg="http://schemas.microsoft.com/office/word/2010/wordprocessingGroup" xmlns:wpi="http://schemas.microsoft.com/office/word/2010/wordprocessingInk" xmlns:wne="http://schemas.microsoft.com/office/word/2006/wordml" xmlns:wps="http://schemas.microsoft.com/office/word/2010/wordprocessingShape" mc:Ignorable="w14 w15 w16se w16cid w16 w16cex wp14">
-  <w:p>
-    <w:pPr>
-      <w:pStyle w:val="Footer"/>
-    </w:pPr>
-  </w:p>
-</w:ftr>
-</file>
-
-<file path=word/footer2.xml><?xml version="1.0" encoding="utf-8"?>
-<w:ftr xmlns:wpc="http://schemas.microsoft.com/office/word/2010/wordprocessingCanvas" xmlns:cx="http://schemas.microsoft.com/office/drawing/2014/chartex" xmlns:cx1="http://schemas.microsoft.com/office/drawing/2015/9/8/chartex" xmlns:cx2="http://schemas.microsoft.com/office/drawing/2015/10/21/chartex" xmlns:cx3="http://schemas.microsoft.com/office/drawing/2016/5/9/chartex" xmlns:cx4="http://schemas.microsoft.com/office/drawing/2016/5/10/chartex" xmlns:cx5="http://schemas.microsoft.com/office/drawing/2016/5/11/chartex" xmlns:cx6="http://schemas.microsoft.com/office/drawing/2016/5/12/chartex" xmlns:cx7="http://schemas.microsoft.com/office/drawing/2016/5/13/chartex" xmlns:cx8="http://schemas.microsoft.com/office/drawing/2016/5/14/chartex" xmlns:mc="http://schemas.openxmlformats.org/markup-compatibility/2006" xmlns:aink="http://schemas.microsoft.com/office/drawing/2016/ink" xmlns:am3d="http://schemas.microsoft.com/office/drawing/2017/model3d" xmlns:o="urn:schemas-microsoft-com:office:office" xmlns:r="http://schemas.openxmlformats.org/officeDocument/2006/relationships" xmlns:m="http://schemas.openxmlformats.org/officeDocument/2006/math" xmlns:v="urn:schemas-microsoft-com:vml" xmlns:wp14="http://schemas.microsoft.com/office/word/2010/wordprocessingDrawing" xmlns:wp="http://schemas.openxmlformats.org/drawingml/2006/wordprocessingDrawing" xmlns:w10="urn:schemas-microsoft-com:office:word" xmlns:w="http://schemas.openxmlformats.org/wordprocessingml/2006/main" xmlns:w14="http://schemas.microsoft.com/office/word/2010/wordml" xmlns:w15="http://schemas.microsoft.com/office/word/2012/wordml" xmlns:w16cex="http://schemas.microsoft.com/office/word/2018/wordml/cex" xmlns:w16cid="http://schemas.microsoft.com/office/word/2016/wordml/cid" xmlns:w16="http://schemas.microsoft.com/office/word/2018/wordml" xmlns:w16se="http://schemas.microsoft.com/office/word/2015/wordml/symex" xmlns:wpg="http://schemas.microsoft.com/office/word/2010/wordprocessingGroup" xmlns:wpi="http://schemas.microsoft.com/office/word/2010/wordprocessingInk" xmlns:wne="http://schemas.microsoft.com/office/word/2006/wordml" xmlns:wps="http://schemas.microsoft.com/office/word/2010/wordprocessingShape" mc:Ignorable="w14 w15 w16se w16cid w16 w16cex wp14">
-  <w:p>
-    <w:pPr>
-      <w:pStyle w:val="Footer"/>
-    </w:pPr>
-  </w:p>
-</w:ftr>
-</file>
-
-<file path=word/footer3.xml><?xml version="1.0" encoding="utf-8"?>
-<w:ftr xmlns:wpc="http://schemas.microsoft.com/office/word/2010/wordprocessingCanvas" xmlns:cx="http://schemas.microsoft.com/office/drawing/2014/chartex" xmlns:cx1="http://schemas.microsoft.com/office/drawing/2015/9/8/chartex" xmlns:cx2="http://schemas.microsoft.com/office/drawing/2015/10/21/chartex" xmlns:cx3="http://schemas.microsoft.com/office/drawing/2016/5/9/chartex" xmlns:cx4="http://schemas.microsoft.com/office/drawing/2016/5/10/chartex" xmlns:cx5="http://schemas.microsoft.com/office/drawing/2016/5/11/chartex" xmlns:cx6="http://schemas.microsoft.com/office/drawing/2016/5/12/chartex" xmlns:cx7="http://schemas.microsoft.com/office/drawing/2016/5/13/chartex" xmlns:cx8="http://schemas.microsoft.com/office/drawing/2016/5/14/chartex" xmlns:mc="http://schemas.openxmlformats.org/markup-compatibility/2006" xmlns:aink="http://schemas.microsoft.com/office/drawing/2016/ink" xmlns:am3d="http://schemas.microsoft.com/office/drawing/2017/model3d" xmlns:o="urn:schemas-microsoft-com:office:office" xmlns:r="http://schemas.openxmlformats.org/officeDocument/2006/relationships" xmlns:m="http://schemas.openxmlformats.org/officeDocument/2006/math" xmlns:v="urn:schemas-microsoft-com:vml" xmlns:wp14="http://schemas.microsoft.com/office/word/2010/wordprocessingDrawing" xmlns:wp="http://schemas.openxmlformats.org/drawingml/2006/wordprocessingDrawing" xmlns:w10="urn:schemas-microsoft-com:office:word" xmlns:w="http://schemas.openxmlformats.org/wordprocessingml/2006/main" xmlns:w14="http://schemas.microsoft.com/office/word/2010/wordml" xmlns:w15="http://schemas.microsoft.com/office/word/2012/wordml" xmlns:w16cex="http://schemas.microsoft.com/office/word/2018/wordml/cex" xmlns:w16cid="http://schemas.microsoft.com/office/word/2016/wordml/cid" xmlns:w16="http://schemas.microsoft.com/office/word/2018/wordml" xmlns:w16se="http://schemas.microsoft.com/office/word/2015/wordml/symex" xmlns:wpg="http://schemas.microsoft.com/office/word/2010/wordprocessingGroup" xmlns:wpi="http://schemas.microsoft.com/office/word/2010/wordprocessingInk" xmlns:wne="http://schemas.microsoft.com/office/word/2006/wordml" xmlns:wps="http://schemas.microsoft.com/office/word/2010/wordprocessingShape" mc:Ignorable="w14 w15 w16se w16cid w16 w16cex wp14">
-  <w:p>
-    <w:pPr>
-      <w:pStyle w:val="Footer"/>
-    </w:pPr>
-  </w:p>
-</w:ftr>
-</file>
-
 <file path=word/footnotes.xml><?xml version="1.0" encoding="utf-8"?>
 <w:footnotes xmlns:wpc="http://schemas.microsoft.com/office/word/2010/wordprocessingCanvas" xmlns:cx="http://schemas.microsoft.com/office/drawing/2014/chartex" xmlns:cx1="http://schemas.microsoft.com/office/drawing/2015/9/8/chartex" xmlns:cx2="http://schemas.microsoft.com/office/drawing/2015/10/21/chartex" xmlns:cx3="http://schemas.microsoft.com/office/drawing/2016/5/9/chartex" xmlns:cx4="http://schemas.microsoft.com/office/drawing/2016/5/10/chartex" xmlns:cx5="http://schemas.microsoft.com/office/drawing/2016/5/11/chartex" xmlns:cx6="http://schemas.microsoft.com/office/drawing/2016/5/12/chartex" xmlns:cx7="http://schemas.microsoft.com/office/drawing/2016/5/13/chartex" xmlns:cx8="http://schemas.microsoft.com/office/drawing/2016/5/14/chartex" xmlns:mc="http://schemas.openxmlformats.org/markup-compatibility/2006" xmlns:aink="http://schemas.microsoft.com/office/drawing/2016/ink" xmlns:am3d="http://schemas.microsoft.com/office/drawing/2017/model3d" xmlns:o="urn:schemas-microsoft-com:office:office" xmlns:r="http://schemas.openxmlformats.org/officeDocument/2006/relationships" xmlns:m="http://schemas.openxmlformats.org/officeDocument/2006/math" xmlns:v="urn:schemas-microsoft-com:vml" xmlns:wp14="http://schemas.microsoft.com/office/word/2010/wordprocessingDrawing" xmlns:wp="http://schemas.openxmlformats.org/drawingml/2006/wordprocessingDrawing" xmlns:w10="urn:schemas-microsoft-com:office:word" xmlns:w="http://schemas.openxmlformats.org/wordprocessingml/2006/main" xmlns:w14="http://schemas.microsoft.com/office/word/2010/wordml" xmlns:w15="http://schemas.microsoft.com/office/word/2012/wordml" xmlns:w16cex="http://schemas.microsoft.com/office/word/2018/wordml/cex" xmlns:w16cid="http://schemas.microsoft.com/office/word/2016/wordml/cid" xmlns:w16="http://schemas.microsoft.com/office/word/2018/wordml" xmlns:w16se="http://schemas.microsoft.com/office/word/2015/wordml/symex" xmlns:wpg="http://schemas.microsoft.com/office/word/2010/wordprocessingGroup" xmlns:wpi="http://schemas.microsoft.com/office/word/2010/wordprocessingInk" xmlns:wne="http://schemas.microsoft.com/office/word/2006/wordml" xmlns:wps="http://schemas.microsoft.com/office/word/2010/wordprocessingShape" mc:Ignorable="w14 w15 w16se w16cid w16 w16cex wp14">
   <w:footnote w:type="separator" w:id="-1">
@@ -3690,88 +3655,6 @@
     <w:pPr>
       <w:pStyle w:val="Header"/>
     </w:pPr>
-    <w:r>
-      <w:rPr>
-        <w:noProof/>
-      </w:rPr>
-      <w:pict w14:anchorId="0DD251E8">
-        <v:shapetype id="_x0000_t136" coordsize="21600,21600" o:spt="136" adj="10800" path="m@7,l@8,m@5,21600l@6,21600e">
-          <v:formulas>
-            <v:f eqn="sum #0 0 10800"/>
-            <v:f eqn="prod #0 2 1"/>
-            <v:f eqn="sum 21600 0 @1"/>
-            <v:f eqn="sum 0 0 @2"/>
-            <v:f eqn="sum 21600 0 @3"/>
-            <v:f eqn="if @0 @3 0"/>
-            <v:f eqn="if @0 21600 @1"/>
-            <v:f eqn="if @0 0 @2"/>
-            <v:f eqn="if @0 @4 21600"/>
-            <v:f eqn="mid @5 @6"/>
-            <v:f eqn="mid @8 @5"/>
-            <v:f eqn="mid @7 @8"/>
-            <v:f eqn="mid @6 @7"/>
-            <v:f eqn="sum @6 0 @5"/>
-          </v:formulas>
-          <v:path textpathok="t" o:connecttype="custom" o:connectlocs="@9,0;@10,10800;@11,21600;@12,10800" o:connectangles="270,180,90,0"/>
-          <v:textpath on="t" fitshape="t"/>
-          <v:handles>
-            <v:h position="#0,bottomRight" xrange="6629,14971"/>
-          </v:handles>
-          <o:lock v:ext="edit" text="t" shapetype="t"/>
-        </v:shapetype>
-        <v:shape id="PowerPlusWaterMarkObject365781547" o:spid="_x0000_s2051" type="#_x0000_t136" style="position:absolute;left:0;text-align:left;margin-left:0;margin-top:0;width:632.85pt;height:26.9pt;rotation:315;z-index:-251655168;mso-position-horizontal:center;mso-position-horizontal-relative:margin;mso-position-vertical:center;mso-position-vertical-relative:margin" o:allowincell="f" fillcolor="silver" stroked="f">
-          <v:fill opacity=".5"/>
-          <v:textpath style="font-family:&quot;Times New Roman&quot;;font-size:1pt" string="{d.is_draft:ifEQ(true):show(DRAFT):elseShow( )}"/>
-          <w10:wrap anchorx="margin" anchory="margin"/>
-        </v:shape>
-      </w:pict>
-    </w:r>
-  </w:p>
-</w:hdr>
-</file>
-
-<file path=word/header2.xml><?xml version="1.0" encoding="utf-8"?>
-<w:hdr xmlns:wpc="http://schemas.microsoft.com/office/word/2010/wordprocessingCanvas" xmlns:cx="http://schemas.microsoft.com/office/drawing/2014/chartex" xmlns:cx1="http://schemas.microsoft.com/office/drawing/2015/9/8/chartex" xmlns:cx2="http://schemas.microsoft.com/office/drawing/2015/10/21/chartex" xmlns:cx3="http://schemas.microsoft.com/office/drawing/2016/5/9/chartex" xmlns:cx4="http://schemas.microsoft.com/office/drawing/2016/5/10/chartex" xmlns:cx5="http://schemas.microsoft.com/office/drawing/2016/5/11/chartex" xmlns:cx6="http://schemas.microsoft.com/office/drawing/2016/5/12/chartex" xmlns:cx7="http://schemas.microsoft.com/office/drawing/2016/5/13/chartex" xmlns:cx8="http://schemas.microsoft.com/office/drawing/2016/5/14/chartex" xmlns:mc="http://schemas.openxmlformats.org/markup-compatibility/2006" xmlns:aink="http://schemas.microsoft.com/office/drawing/2016/ink" xmlns:am3d="http://schemas.microsoft.com/office/drawing/2017/model3d" xmlns:o="urn:schemas-microsoft-com:office:office" xmlns:r="http://schemas.openxmlformats.org/officeDocument/2006/relationships" xmlns:m="http://schemas.openxmlformats.org/officeDocument/2006/math" xmlns:v="urn:schemas-microsoft-com:vml" xmlns:wp14="http://schemas.microsoft.com/office/word/2010/wordprocessingDrawing" xmlns:wp="http://schemas.openxmlformats.org/drawingml/2006/wordprocessingDrawing" xmlns:w10="urn:schemas-microsoft-com:office:word" xmlns:w="http://schemas.openxmlformats.org/wordprocessingml/2006/main" xmlns:w14="http://schemas.microsoft.com/office/word/2010/wordml" xmlns:w15="http://schemas.microsoft.com/office/word/2012/wordml" xmlns:w16cex="http://schemas.microsoft.com/office/word/2018/wordml/cex" xmlns:w16cid="http://schemas.microsoft.com/office/word/2016/wordml/cid" xmlns:w16="http://schemas.microsoft.com/office/word/2018/wordml" xmlns:w16se="http://schemas.microsoft.com/office/word/2015/wordml/symex" xmlns:wpg="http://schemas.microsoft.com/office/word/2010/wordprocessingGroup" xmlns:wpi="http://schemas.microsoft.com/office/word/2010/wordprocessingInk" xmlns:wne="http://schemas.microsoft.com/office/word/2006/wordml" xmlns:wps="http://schemas.microsoft.com/office/word/2010/wordprocessingShape" mc:Ignorable="w14 w15 w16se w16cid w16 w16cex wp14">
-  <w:p>
-    <w:pPr>
-      <w:pStyle w:val="Header"/>
-    </w:pPr>
-    <w:r>
-      <w:rPr>
-        <w:noProof/>
-      </w:rPr>
-      <w:pict w14:anchorId="2EEECBA2">
-        <v:shapetype id="_x0000_t136" coordsize="21600,21600" o:spt="136" adj="10800" path="m@7,l@8,m@5,21600l@6,21600e">
-          <v:formulas>
-            <v:f eqn="sum #0 0 10800"/>
-            <v:f eqn="prod #0 2 1"/>
-            <v:f eqn="sum 21600 0 @1"/>
-            <v:f eqn="sum 0 0 @2"/>
-            <v:f eqn="sum 21600 0 @3"/>
-            <v:f eqn="if @0 @3 0"/>
-            <v:f eqn="if @0 21600 @1"/>
-            <v:f eqn="if @0 0 @2"/>
-            <v:f eqn="if @0 @4 21600"/>
-            <v:f eqn="mid @5 @6"/>
-            <v:f eqn="mid @8 @5"/>
-            <v:f eqn="mid @7 @8"/>
-            <v:f eqn="mid @6 @7"/>
-            <v:f eqn="sum @6 0 @5"/>
-          </v:formulas>
-          <v:path textpathok="t" o:connecttype="custom" o:connectlocs="@9,0;@10,10800;@11,21600;@12,10800" o:connectangles="270,180,90,0"/>
-          <v:textpath on="t" fitshape="t"/>
-          <v:handles>
-            <v:h position="#0,bottomRight" xrange="6629,14971"/>
-          </v:handles>
-          <o:lock v:ext="edit" text="t" shapetype="t"/>
-        </v:shapetype>
-        <v:shape id="PowerPlusWaterMarkObject365781548" o:spid="_x0000_s2052" type="#_x0000_t136" style="position:absolute;left:0;text-align:left;margin-left:0;margin-top:0;width:632.85pt;height:26.9pt;rotation:315;z-index:-251653120;mso-position-horizontal:center;mso-position-horizontal-relative:margin;mso-position-vertical:center;mso-position-vertical-relative:margin" o:allowincell="f" fillcolor="silver" stroked="f">
-          <v:fill opacity=".5"/>
-          <v:textpath style="font-family:&quot;Times New Roman&quot;;font-size:1pt" string="{d.is_draft:ifEQ(true):show(DRAFT):elseShow( )}"/>
-          <w10:wrap anchorx="margin" anchory="margin"/>
-        </v:shape>
-      </w:pict>
-    </w:r>
     <w:r>
       <w:rPr>
         <w:noProof/>
@@ -3823,52 +3706,6 @@
     <w:pPr>
       <w:pStyle w:val="Header"/>
     </w:pPr>
-  </w:p>
-</w:hdr>
-</file>
-
-<file path=word/header3.xml><?xml version="1.0" encoding="utf-8"?>
-<w:hdr xmlns:wpc="http://schemas.microsoft.com/office/word/2010/wordprocessingCanvas" xmlns:cx="http://schemas.microsoft.com/office/drawing/2014/chartex" xmlns:cx1="http://schemas.microsoft.com/office/drawing/2015/9/8/chartex" xmlns:cx2="http://schemas.microsoft.com/office/drawing/2015/10/21/chartex" xmlns:cx3="http://schemas.microsoft.com/office/drawing/2016/5/9/chartex" xmlns:cx4="http://schemas.microsoft.com/office/drawing/2016/5/10/chartex" xmlns:cx5="http://schemas.microsoft.com/office/drawing/2016/5/11/chartex" xmlns:cx6="http://schemas.microsoft.com/office/drawing/2016/5/12/chartex" xmlns:cx7="http://schemas.microsoft.com/office/drawing/2016/5/13/chartex" xmlns:cx8="http://schemas.microsoft.com/office/drawing/2016/5/14/chartex" xmlns:mc="http://schemas.openxmlformats.org/markup-compatibility/2006" xmlns:aink="http://schemas.microsoft.com/office/drawing/2016/ink" xmlns:am3d="http://schemas.microsoft.com/office/drawing/2017/model3d" xmlns:o="urn:schemas-microsoft-com:office:office" xmlns:r="http://schemas.openxmlformats.org/officeDocument/2006/relationships" xmlns:m="http://schemas.openxmlformats.org/officeDocument/2006/math" xmlns:v="urn:schemas-microsoft-com:vml" xmlns:wp14="http://schemas.microsoft.com/office/word/2010/wordprocessingDrawing" xmlns:wp="http://schemas.openxmlformats.org/drawingml/2006/wordprocessingDrawing" xmlns:w10="urn:schemas-microsoft-com:office:word" xmlns:w="http://schemas.openxmlformats.org/wordprocessingml/2006/main" xmlns:w14="http://schemas.microsoft.com/office/word/2010/wordml" xmlns:w15="http://schemas.microsoft.com/office/word/2012/wordml" xmlns:w16cex="http://schemas.microsoft.com/office/word/2018/wordml/cex" xmlns:w16cid="http://schemas.microsoft.com/office/word/2016/wordml/cid" xmlns:w16="http://schemas.microsoft.com/office/word/2018/wordml" xmlns:w16se="http://schemas.microsoft.com/office/word/2015/wordml/symex" xmlns:wpg="http://schemas.microsoft.com/office/word/2010/wordprocessingGroup" xmlns:wpi="http://schemas.microsoft.com/office/word/2010/wordprocessingInk" xmlns:wne="http://schemas.microsoft.com/office/word/2006/wordml" xmlns:wps="http://schemas.microsoft.com/office/word/2010/wordprocessingShape" mc:Ignorable="w14 w15 w16se w16cid w16 w16cex wp14">
-  <w:p>
-    <w:pPr>
-      <w:pStyle w:val="Header"/>
-    </w:pPr>
-    <w:r>
-      <w:rPr>
-        <w:noProof/>
-      </w:rPr>
-      <w:pict w14:anchorId="0013565C">
-        <v:shapetype id="_x0000_t136" coordsize="21600,21600" o:spt="136" adj="10800" path="m@7,l@8,m@5,21600l@6,21600e">
-          <v:formulas>
-            <v:f eqn="sum #0 0 10800"/>
-            <v:f eqn="prod #0 2 1"/>
-            <v:f eqn="sum 21600 0 @1"/>
-            <v:f eqn="sum 0 0 @2"/>
-            <v:f eqn="sum 21600 0 @3"/>
-            <v:f eqn="if @0 @3 0"/>
-            <v:f eqn="if @0 21600 @1"/>
-            <v:f eqn="if @0 0 @2"/>
-            <v:f eqn="if @0 @4 21600"/>
-            <v:f eqn="mid @5 @6"/>
-            <v:f eqn="mid @8 @5"/>
-            <v:f eqn="mid @7 @8"/>
-            <v:f eqn="mid @6 @7"/>
-            <v:f eqn="sum @6 0 @5"/>
-          </v:formulas>
-          <v:path textpathok="t" o:connecttype="custom" o:connectlocs="@9,0;@10,10800;@11,21600;@12,10800" o:connectangles="270,180,90,0"/>
-          <v:textpath on="t" fitshape="t"/>
-          <v:handles>
-            <v:h position="#0,bottomRight" xrange="6629,14971"/>
-          </v:handles>
-          <o:lock v:ext="edit" text="t" shapetype="t"/>
-        </v:shapetype>
-        <v:shape id="PowerPlusWaterMarkObject365781546" o:spid="_x0000_s2050" type="#_x0000_t136" style="position:absolute;left:0;text-align:left;margin-left:0;margin-top:0;width:632.85pt;height:26.9pt;rotation:315;z-index:-251657216;mso-position-horizontal:center;mso-position-horizontal-relative:margin;mso-position-vertical:center;mso-position-vertical-relative:margin" o:allowincell="f" fillcolor="silver" stroked="f">
-          <v:fill opacity=".5"/>
-          <v:textpath style="font-family:&quot;Times New Roman&quot;;font-size:1pt" string="{d.is_draft:ifEQ(true):show(DRAFT):elseShow( )}"/>
-          <w10:wrap anchorx="margin" anchory="margin"/>
-        </v:shape>
-      </w:pict>
-    </w:r>
   </w:p>
 </w:hdr>
 </file>

</xml_diff>

<commit_message>
Revert "Revert "Merge commit '68531341b399a811da9dd33cd0c3b1bf3464289f' into feature/MDS-3113-Allow-users-to-delete-documents-uploaded-to-a-NOW""
This reverts commit 259b505775a413e5568eec7b649ecdd843099047.
</commit_message>
<xml_diff>
--- a/services/core-api/app/templates/permit/Permit Template.docx
+++ b/services/core-api/app/templates/permit/Permit Template.docx
@@ -3601,7 +3601,12 @@
       </w:r>
     </w:p>
     <w:sectPr>
-      <w:headerReference w:type="default" r:id="rId8"/>
+      <w:headerReference w:type="even" r:id="rId8"/>
+      <w:headerReference w:type="default" r:id="rId9"/>
+      <w:footerReference w:type="even" r:id="rId10"/>
+      <w:footerReference w:type="default" r:id="rId11"/>
+      <w:headerReference w:type="first" r:id="rId12"/>
+      <w:footerReference w:type="first" r:id="rId13"/>
       <w:pgSz w:w="12240" w:h="15840"/>
       <w:pgMar w:top="1440" w:right="1440" w:bottom="1440" w:left="1440" w:header="708" w:footer="708" w:gutter="0"/>
       <w:cols w:space="708"/>
@@ -3630,6 +3635,36 @@
 </w:endnotes>
 </file>
 
+<file path=word/footer1.xml><?xml version="1.0" encoding="utf-8"?>
+<w:ftr xmlns:wpc="http://schemas.microsoft.com/office/word/2010/wordprocessingCanvas" xmlns:cx="http://schemas.microsoft.com/office/drawing/2014/chartex" xmlns:cx1="http://schemas.microsoft.com/office/drawing/2015/9/8/chartex" xmlns:cx2="http://schemas.microsoft.com/office/drawing/2015/10/21/chartex" xmlns:cx3="http://schemas.microsoft.com/office/drawing/2016/5/9/chartex" xmlns:cx4="http://schemas.microsoft.com/office/drawing/2016/5/10/chartex" xmlns:cx5="http://schemas.microsoft.com/office/drawing/2016/5/11/chartex" xmlns:cx6="http://schemas.microsoft.com/office/drawing/2016/5/12/chartex" xmlns:cx7="http://schemas.microsoft.com/office/drawing/2016/5/13/chartex" xmlns:cx8="http://schemas.microsoft.com/office/drawing/2016/5/14/chartex" xmlns:mc="http://schemas.openxmlformats.org/markup-compatibility/2006" xmlns:aink="http://schemas.microsoft.com/office/drawing/2016/ink" xmlns:am3d="http://schemas.microsoft.com/office/drawing/2017/model3d" xmlns:o="urn:schemas-microsoft-com:office:office" xmlns:r="http://schemas.openxmlformats.org/officeDocument/2006/relationships" xmlns:m="http://schemas.openxmlformats.org/officeDocument/2006/math" xmlns:v="urn:schemas-microsoft-com:vml" xmlns:wp14="http://schemas.microsoft.com/office/word/2010/wordprocessingDrawing" xmlns:wp="http://schemas.openxmlformats.org/drawingml/2006/wordprocessingDrawing" xmlns:w10="urn:schemas-microsoft-com:office:word" xmlns:w="http://schemas.openxmlformats.org/wordprocessingml/2006/main" xmlns:w14="http://schemas.microsoft.com/office/word/2010/wordml" xmlns:w15="http://schemas.microsoft.com/office/word/2012/wordml" xmlns:w16cex="http://schemas.microsoft.com/office/word/2018/wordml/cex" xmlns:w16cid="http://schemas.microsoft.com/office/word/2016/wordml/cid" xmlns:w16="http://schemas.microsoft.com/office/word/2018/wordml" xmlns:w16se="http://schemas.microsoft.com/office/word/2015/wordml/symex" xmlns:wpg="http://schemas.microsoft.com/office/word/2010/wordprocessingGroup" xmlns:wpi="http://schemas.microsoft.com/office/word/2010/wordprocessingInk" xmlns:wne="http://schemas.microsoft.com/office/word/2006/wordml" xmlns:wps="http://schemas.microsoft.com/office/word/2010/wordprocessingShape" mc:Ignorable="w14 w15 w16se w16cid w16 w16cex wp14">
+  <w:p>
+    <w:pPr>
+      <w:pStyle w:val="Footer"/>
+    </w:pPr>
+  </w:p>
+</w:ftr>
+</file>
+
+<file path=word/footer2.xml><?xml version="1.0" encoding="utf-8"?>
+<w:ftr xmlns:wpc="http://schemas.microsoft.com/office/word/2010/wordprocessingCanvas" xmlns:cx="http://schemas.microsoft.com/office/drawing/2014/chartex" xmlns:cx1="http://schemas.microsoft.com/office/drawing/2015/9/8/chartex" xmlns:cx2="http://schemas.microsoft.com/office/drawing/2015/10/21/chartex" xmlns:cx3="http://schemas.microsoft.com/office/drawing/2016/5/9/chartex" xmlns:cx4="http://schemas.microsoft.com/office/drawing/2016/5/10/chartex" xmlns:cx5="http://schemas.microsoft.com/office/drawing/2016/5/11/chartex" xmlns:cx6="http://schemas.microsoft.com/office/drawing/2016/5/12/chartex" xmlns:cx7="http://schemas.microsoft.com/office/drawing/2016/5/13/chartex" xmlns:cx8="http://schemas.microsoft.com/office/drawing/2016/5/14/chartex" xmlns:mc="http://schemas.openxmlformats.org/markup-compatibility/2006" xmlns:aink="http://schemas.microsoft.com/office/drawing/2016/ink" xmlns:am3d="http://schemas.microsoft.com/office/drawing/2017/model3d" xmlns:o="urn:schemas-microsoft-com:office:office" xmlns:r="http://schemas.openxmlformats.org/officeDocument/2006/relationships" xmlns:m="http://schemas.openxmlformats.org/officeDocument/2006/math" xmlns:v="urn:schemas-microsoft-com:vml" xmlns:wp14="http://schemas.microsoft.com/office/word/2010/wordprocessingDrawing" xmlns:wp="http://schemas.openxmlformats.org/drawingml/2006/wordprocessingDrawing" xmlns:w10="urn:schemas-microsoft-com:office:word" xmlns:w="http://schemas.openxmlformats.org/wordprocessingml/2006/main" xmlns:w14="http://schemas.microsoft.com/office/word/2010/wordml" xmlns:w15="http://schemas.microsoft.com/office/word/2012/wordml" xmlns:w16cex="http://schemas.microsoft.com/office/word/2018/wordml/cex" xmlns:w16cid="http://schemas.microsoft.com/office/word/2016/wordml/cid" xmlns:w16="http://schemas.microsoft.com/office/word/2018/wordml" xmlns:w16se="http://schemas.microsoft.com/office/word/2015/wordml/symex" xmlns:wpg="http://schemas.microsoft.com/office/word/2010/wordprocessingGroup" xmlns:wpi="http://schemas.microsoft.com/office/word/2010/wordprocessingInk" xmlns:wne="http://schemas.microsoft.com/office/word/2006/wordml" xmlns:wps="http://schemas.microsoft.com/office/word/2010/wordprocessingShape" mc:Ignorable="w14 w15 w16se w16cid w16 w16cex wp14">
+  <w:p>
+    <w:pPr>
+      <w:pStyle w:val="Footer"/>
+    </w:pPr>
+  </w:p>
+</w:ftr>
+</file>
+
+<file path=word/footer3.xml><?xml version="1.0" encoding="utf-8"?>
+<w:ftr xmlns:wpc="http://schemas.microsoft.com/office/word/2010/wordprocessingCanvas" xmlns:cx="http://schemas.microsoft.com/office/drawing/2014/chartex" xmlns:cx1="http://schemas.microsoft.com/office/drawing/2015/9/8/chartex" xmlns:cx2="http://schemas.microsoft.com/office/drawing/2015/10/21/chartex" xmlns:cx3="http://schemas.microsoft.com/office/drawing/2016/5/9/chartex" xmlns:cx4="http://schemas.microsoft.com/office/drawing/2016/5/10/chartex" xmlns:cx5="http://schemas.microsoft.com/office/drawing/2016/5/11/chartex" xmlns:cx6="http://schemas.microsoft.com/office/drawing/2016/5/12/chartex" xmlns:cx7="http://schemas.microsoft.com/office/drawing/2016/5/13/chartex" xmlns:cx8="http://schemas.microsoft.com/office/drawing/2016/5/14/chartex" xmlns:mc="http://schemas.openxmlformats.org/markup-compatibility/2006" xmlns:aink="http://schemas.microsoft.com/office/drawing/2016/ink" xmlns:am3d="http://schemas.microsoft.com/office/drawing/2017/model3d" xmlns:o="urn:schemas-microsoft-com:office:office" xmlns:r="http://schemas.openxmlformats.org/officeDocument/2006/relationships" xmlns:m="http://schemas.openxmlformats.org/officeDocument/2006/math" xmlns:v="urn:schemas-microsoft-com:vml" xmlns:wp14="http://schemas.microsoft.com/office/word/2010/wordprocessingDrawing" xmlns:wp="http://schemas.openxmlformats.org/drawingml/2006/wordprocessingDrawing" xmlns:w10="urn:schemas-microsoft-com:office:word" xmlns:w="http://schemas.openxmlformats.org/wordprocessingml/2006/main" xmlns:w14="http://schemas.microsoft.com/office/word/2010/wordml" xmlns:w15="http://schemas.microsoft.com/office/word/2012/wordml" xmlns:w16cex="http://schemas.microsoft.com/office/word/2018/wordml/cex" xmlns:w16cid="http://schemas.microsoft.com/office/word/2016/wordml/cid" xmlns:w16="http://schemas.microsoft.com/office/word/2018/wordml" xmlns:w16se="http://schemas.microsoft.com/office/word/2015/wordml/symex" xmlns:wpg="http://schemas.microsoft.com/office/word/2010/wordprocessingGroup" xmlns:wpi="http://schemas.microsoft.com/office/word/2010/wordprocessingInk" xmlns:wne="http://schemas.microsoft.com/office/word/2006/wordml" xmlns:wps="http://schemas.microsoft.com/office/word/2010/wordprocessingShape" mc:Ignorable="w14 w15 w16se w16cid w16 w16cex wp14">
+  <w:p>
+    <w:pPr>
+      <w:pStyle w:val="Footer"/>
+    </w:pPr>
+  </w:p>
+</w:ftr>
+</file>
+
 <file path=word/footnotes.xml><?xml version="1.0" encoding="utf-8"?>
 <w:footnotes xmlns:wpc="http://schemas.microsoft.com/office/word/2010/wordprocessingCanvas" xmlns:cx="http://schemas.microsoft.com/office/drawing/2014/chartex" xmlns:cx1="http://schemas.microsoft.com/office/drawing/2015/9/8/chartex" xmlns:cx2="http://schemas.microsoft.com/office/drawing/2015/10/21/chartex" xmlns:cx3="http://schemas.microsoft.com/office/drawing/2016/5/9/chartex" xmlns:cx4="http://schemas.microsoft.com/office/drawing/2016/5/10/chartex" xmlns:cx5="http://schemas.microsoft.com/office/drawing/2016/5/11/chartex" xmlns:cx6="http://schemas.microsoft.com/office/drawing/2016/5/12/chartex" xmlns:cx7="http://schemas.microsoft.com/office/drawing/2016/5/13/chartex" xmlns:cx8="http://schemas.microsoft.com/office/drawing/2016/5/14/chartex" xmlns:mc="http://schemas.openxmlformats.org/markup-compatibility/2006" xmlns:aink="http://schemas.microsoft.com/office/drawing/2016/ink" xmlns:am3d="http://schemas.microsoft.com/office/drawing/2017/model3d" xmlns:o="urn:schemas-microsoft-com:office:office" xmlns:r="http://schemas.openxmlformats.org/officeDocument/2006/relationships" xmlns:m="http://schemas.openxmlformats.org/officeDocument/2006/math" xmlns:v="urn:schemas-microsoft-com:vml" xmlns:wp14="http://schemas.microsoft.com/office/word/2010/wordprocessingDrawing" xmlns:wp="http://schemas.openxmlformats.org/drawingml/2006/wordprocessingDrawing" xmlns:w10="urn:schemas-microsoft-com:office:word" xmlns:w="http://schemas.openxmlformats.org/wordprocessingml/2006/main" xmlns:w14="http://schemas.microsoft.com/office/word/2010/wordml" xmlns:w15="http://schemas.microsoft.com/office/word/2012/wordml" xmlns:w16cex="http://schemas.microsoft.com/office/word/2018/wordml/cex" xmlns:w16cid="http://schemas.microsoft.com/office/word/2016/wordml/cid" xmlns:w16="http://schemas.microsoft.com/office/word/2018/wordml" xmlns:w16se="http://schemas.microsoft.com/office/word/2015/wordml/symex" xmlns:wpg="http://schemas.microsoft.com/office/word/2010/wordprocessingGroup" xmlns:wpi="http://schemas.microsoft.com/office/word/2010/wordprocessingInk" xmlns:wne="http://schemas.microsoft.com/office/word/2006/wordml" xmlns:wps="http://schemas.microsoft.com/office/word/2010/wordprocessingShape" mc:Ignorable="w14 w15 w16se w16cid w16 w16cex wp14">
   <w:footnote w:type="separator" w:id="-1">
@@ -3655,6 +3690,88 @@
     <w:pPr>
       <w:pStyle w:val="Header"/>
     </w:pPr>
+    <w:r>
+      <w:rPr>
+        <w:noProof/>
+      </w:rPr>
+      <w:pict w14:anchorId="0DD251E8">
+        <v:shapetype id="_x0000_t136" coordsize="21600,21600" o:spt="136" adj="10800" path="m@7,l@8,m@5,21600l@6,21600e">
+          <v:formulas>
+            <v:f eqn="sum #0 0 10800"/>
+            <v:f eqn="prod #0 2 1"/>
+            <v:f eqn="sum 21600 0 @1"/>
+            <v:f eqn="sum 0 0 @2"/>
+            <v:f eqn="sum 21600 0 @3"/>
+            <v:f eqn="if @0 @3 0"/>
+            <v:f eqn="if @0 21600 @1"/>
+            <v:f eqn="if @0 0 @2"/>
+            <v:f eqn="if @0 @4 21600"/>
+            <v:f eqn="mid @5 @6"/>
+            <v:f eqn="mid @8 @5"/>
+            <v:f eqn="mid @7 @8"/>
+            <v:f eqn="mid @6 @7"/>
+            <v:f eqn="sum @6 0 @5"/>
+          </v:formulas>
+          <v:path textpathok="t" o:connecttype="custom" o:connectlocs="@9,0;@10,10800;@11,21600;@12,10800" o:connectangles="270,180,90,0"/>
+          <v:textpath on="t" fitshape="t"/>
+          <v:handles>
+            <v:h position="#0,bottomRight" xrange="6629,14971"/>
+          </v:handles>
+          <o:lock v:ext="edit" text="t" shapetype="t"/>
+        </v:shapetype>
+        <v:shape id="PowerPlusWaterMarkObject365781547" o:spid="_x0000_s2051" type="#_x0000_t136" style="position:absolute;left:0;text-align:left;margin-left:0;margin-top:0;width:632.85pt;height:26.9pt;rotation:315;z-index:-251655168;mso-position-horizontal:center;mso-position-horizontal-relative:margin;mso-position-vertical:center;mso-position-vertical-relative:margin" o:allowincell="f" fillcolor="silver" stroked="f">
+          <v:fill opacity=".5"/>
+          <v:textpath style="font-family:&quot;Times New Roman&quot;;font-size:1pt" string="{d.is_draft:ifEQ(true):show(DRAFT):elseShow( )}"/>
+          <w10:wrap anchorx="margin" anchory="margin"/>
+        </v:shape>
+      </w:pict>
+    </w:r>
+  </w:p>
+</w:hdr>
+</file>
+
+<file path=word/header2.xml><?xml version="1.0" encoding="utf-8"?>
+<w:hdr xmlns:wpc="http://schemas.microsoft.com/office/word/2010/wordprocessingCanvas" xmlns:cx="http://schemas.microsoft.com/office/drawing/2014/chartex" xmlns:cx1="http://schemas.microsoft.com/office/drawing/2015/9/8/chartex" xmlns:cx2="http://schemas.microsoft.com/office/drawing/2015/10/21/chartex" xmlns:cx3="http://schemas.microsoft.com/office/drawing/2016/5/9/chartex" xmlns:cx4="http://schemas.microsoft.com/office/drawing/2016/5/10/chartex" xmlns:cx5="http://schemas.microsoft.com/office/drawing/2016/5/11/chartex" xmlns:cx6="http://schemas.microsoft.com/office/drawing/2016/5/12/chartex" xmlns:cx7="http://schemas.microsoft.com/office/drawing/2016/5/13/chartex" xmlns:cx8="http://schemas.microsoft.com/office/drawing/2016/5/14/chartex" xmlns:mc="http://schemas.openxmlformats.org/markup-compatibility/2006" xmlns:aink="http://schemas.microsoft.com/office/drawing/2016/ink" xmlns:am3d="http://schemas.microsoft.com/office/drawing/2017/model3d" xmlns:o="urn:schemas-microsoft-com:office:office" xmlns:r="http://schemas.openxmlformats.org/officeDocument/2006/relationships" xmlns:m="http://schemas.openxmlformats.org/officeDocument/2006/math" xmlns:v="urn:schemas-microsoft-com:vml" xmlns:wp14="http://schemas.microsoft.com/office/word/2010/wordprocessingDrawing" xmlns:wp="http://schemas.openxmlformats.org/drawingml/2006/wordprocessingDrawing" xmlns:w10="urn:schemas-microsoft-com:office:word" xmlns:w="http://schemas.openxmlformats.org/wordprocessingml/2006/main" xmlns:w14="http://schemas.microsoft.com/office/word/2010/wordml" xmlns:w15="http://schemas.microsoft.com/office/word/2012/wordml" xmlns:w16cex="http://schemas.microsoft.com/office/word/2018/wordml/cex" xmlns:w16cid="http://schemas.microsoft.com/office/word/2016/wordml/cid" xmlns:w16="http://schemas.microsoft.com/office/word/2018/wordml" xmlns:w16se="http://schemas.microsoft.com/office/word/2015/wordml/symex" xmlns:wpg="http://schemas.microsoft.com/office/word/2010/wordprocessingGroup" xmlns:wpi="http://schemas.microsoft.com/office/word/2010/wordprocessingInk" xmlns:wne="http://schemas.microsoft.com/office/word/2006/wordml" xmlns:wps="http://schemas.microsoft.com/office/word/2010/wordprocessingShape" mc:Ignorable="w14 w15 w16se w16cid w16 w16cex wp14">
+  <w:p>
+    <w:pPr>
+      <w:pStyle w:val="Header"/>
+    </w:pPr>
+    <w:r>
+      <w:rPr>
+        <w:noProof/>
+      </w:rPr>
+      <w:pict w14:anchorId="2EEECBA2">
+        <v:shapetype id="_x0000_t136" coordsize="21600,21600" o:spt="136" adj="10800" path="m@7,l@8,m@5,21600l@6,21600e">
+          <v:formulas>
+            <v:f eqn="sum #0 0 10800"/>
+            <v:f eqn="prod #0 2 1"/>
+            <v:f eqn="sum 21600 0 @1"/>
+            <v:f eqn="sum 0 0 @2"/>
+            <v:f eqn="sum 21600 0 @3"/>
+            <v:f eqn="if @0 @3 0"/>
+            <v:f eqn="if @0 21600 @1"/>
+            <v:f eqn="if @0 0 @2"/>
+            <v:f eqn="if @0 @4 21600"/>
+            <v:f eqn="mid @5 @6"/>
+            <v:f eqn="mid @8 @5"/>
+            <v:f eqn="mid @7 @8"/>
+            <v:f eqn="mid @6 @7"/>
+            <v:f eqn="sum @6 0 @5"/>
+          </v:formulas>
+          <v:path textpathok="t" o:connecttype="custom" o:connectlocs="@9,0;@10,10800;@11,21600;@12,10800" o:connectangles="270,180,90,0"/>
+          <v:textpath on="t" fitshape="t"/>
+          <v:handles>
+            <v:h position="#0,bottomRight" xrange="6629,14971"/>
+          </v:handles>
+          <o:lock v:ext="edit" text="t" shapetype="t"/>
+        </v:shapetype>
+        <v:shape id="PowerPlusWaterMarkObject365781548" o:spid="_x0000_s2052" type="#_x0000_t136" style="position:absolute;left:0;text-align:left;margin-left:0;margin-top:0;width:632.85pt;height:26.9pt;rotation:315;z-index:-251653120;mso-position-horizontal:center;mso-position-horizontal-relative:margin;mso-position-vertical:center;mso-position-vertical-relative:margin" o:allowincell="f" fillcolor="silver" stroked="f">
+          <v:fill opacity=".5"/>
+          <v:textpath style="font-family:&quot;Times New Roman&quot;;font-size:1pt" string="{d.is_draft:ifEQ(true):show(DRAFT):elseShow( )}"/>
+          <w10:wrap anchorx="margin" anchory="margin"/>
+        </v:shape>
+      </w:pict>
+    </w:r>
     <w:r>
       <w:rPr>
         <w:noProof/>
@@ -3706,6 +3823,52 @@
     <w:pPr>
       <w:pStyle w:val="Header"/>
     </w:pPr>
+  </w:p>
+</w:hdr>
+</file>
+
+<file path=word/header3.xml><?xml version="1.0" encoding="utf-8"?>
+<w:hdr xmlns:wpc="http://schemas.microsoft.com/office/word/2010/wordprocessingCanvas" xmlns:cx="http://schemas.microsoft.com/office/drawing/2014/chartex" xmlns:cx1="http://schemas.microsoft.com/office/drawing/2015/9/8/chartex" xmlns:cx2="http://schemas.microsoft.com/office/drawing/2015/10/21/chartex" xmlns:cx3="http://schemas.microsoft.com/office/drawing/2016/5/9/chartex" xmlns:cx4="http://schemas.microsoft.com/office/drawing/2016/5/10/chartex" xmlns:cx5="http://schemas.microsoft.com/office/drawing/2016/5/11/chartex" xmlns:cx6="http://schemas.microsoft.com/office/drawing/2016/5/12/chartex" xmlns:cx7="http://schemas.microsoft.com/office/drawing/2016/5/13/chartex" xmlns:cx8="http://schemas.microsoft.com/office/drawing/2016/5/14/chartex" xmlns:mc="http://schemas.openxmlformats.org/markup-compatibility/2006" xmlns:aink="http://schemas.microsoft.com/office/drawing/2016/ink" xmlns:am3d="http://schemas.microsoft.com/office/drawing/2017/model3d" xmlns:o="urn:schemas-microsoft-com:office:office" xmlns:r="http://schemas.openxmlformats.org/officeDocument/2006/relationships" xmlns:m="http://schemas.openxmlformats.org/officeDocument/2006/math" xmlns:v="urn:schemas-microsoft-com:vml" xmlns:wp14="http://schemas.microsoft.com/office/word/2010/wordprocessingDrawing" xmlns:wp="http://schemas.openxmlformats.org/drawingml/2006/wordprocessingDrawing" xmlns:w10="urn:schemas-microsoft-com:office:word" xmlns:w="http://schemas.openxmlformats.org/wordprocessingml/2006/main" xmlns:w14="http://schemas.microsoft.com/office/word/2010/wordml" xmlns:w15="http://schemas.microsoft.com/office/word/2012/wordml" xmlns:w16cex="http://schemas.microsoft.com/office/word/2018/wordml/cex" xmlns:w16cid="http://schemas.microsoft.com/office/word/2016/wordml/cid" xmlns:w16="http://schemas.microsoft.com/office/word/2018/wordml" xmlns:w16se="http://schemas.microsoft.com/office/word/2015/wordml/symex" xmlns:wpg="http://schemas.microsoft.com/office/word/2010/wordprocessingGroup" xmlns:wpi="http://schemas.microsoft.com/office/word/2010/wordprocessingInk" xmlns:wne="http://schemas.microsoft.com/office/word/2006/wordml" xmlns:wps="http://schemas.microsoft.com/office/word/2010/wordprocessingShape" mc:Ignorable="w14 w15 w16se w16cid w16 w16cex wp14">
+  <w:p>
+    <w:pPr>
+      <w:pStyle w:val="Header"/>
+    </w:pPr>
+    <w:r>
+      <w:rPr>
+        <w:noProof/>
+      </w:rPr>
+      <w:pict w14:anchorId="0013565C">
+        <v:shapetype id="_x0000_t136" coordsize="21600,21600" o:spt="136" adj="10800" path="m@7,l@8,m@5,21600l@6,21600e">
+          <v:formulas>
+            <v:f eqn="sum #0 0 10800"/>
+            <v:f eqn="prod #0 2 1"/>
+            <v:f eqn="sum 21600 0 @1"/>
+            <v:f eqn="sum 0 0 @2"/>
+            <v:f eqn="sum 21600 0 @3"/>
+            <v:f eqn="if @0 @3 0"/>
+            <v:f eqn="if @0 21600 @1"/>
+            <v:f eqn="if @0 0 @2"/>
+            <v:f eqn="if @0 @4 21600"/>
+            <v:f eqn="mid @5 @6"/>
+            <v:f eqn="mid @8 @5"/>
+            <v:f eqn="mid @7 @8"/>
+            <v:f eqn="mid @6 @7"/>
+            <v:f eqn="sum @6 0 @5"/>
+          </v:formulas>
+          <v:path textpathok="t" o:connecttype="custom" o:connectlocs="@9,0;@10,10800;@11,21600;@12,10800" o:connectangles="270,180,90,0"/>
+          <v:textpath on="t" fitshape="t"/>
+          <v:handles>
+            <v:h position="#0,bottomRight" xrange="6629,14971"/>
+          </v:handles>
+          <o:lock v:ext="edit" text="t" shapetype="t"/>
+        </v:shapetype>
+        <v:shape id="PowerPlusWaterMarkObject365781546" o:spid="_x0000_s2050" type="#_x0000_t136" style="position:absolute;left:0;text-align:left;margin-left:0;margin-top:0;width:632.85pt;height:26.9pt;rotation:315;z-index:-251657216;mso-position-horizontal:center;mso-position-horizontal-relative:margin;mso-position-vertical:center;mso-position-vertical-relative:margin" o:allowincell="f" fillcolor="silver" stroked="f">
+          <v:fill opacity=".5"/>
+          <v:textpath style="font-family:&quot;Times New Roman&quot;;font-size:1pt" string="{d.is_draft:ifEQ(true):show(DRAFT):elseShow( )}"/>
+          <w10:wrap anchorx="margin" anchory="margin"/>
+        </v:shape>
+      </w:pict>
+    </w:r>
   </w:p>
 </w:hdr>
 </file>

</xml_diff>